<commit_message>
made changes to project and added/changed course unit notes
</commit_message>
<xml_diff>
--- a/UX/Hat_Racks_for_Understanding_notes_6.docx
+++ b/UX/Hat_Racks_for_Understanding_notes_6.docx
@@ -125,6 +125,7 @@
                                     <w:dataBinding w:prefixMappings="xmlns:ns0='http://purl.org/dc/elements/1.1/' xmlns:ns1='http://schemas.openxmlformats.org/package/2006/metadata/core-properties' " w:xpath="/ns1:coreProperties[1]/ns0:title[1]" w:storeItemID="{6C3C8BC8-F283-45AE-878A-BAB7291924A1}"/>
                                     <w:text/>
                                   </w:sdtPr>
+                                  <w:sdtEndPr/>
                                   <w:sdtContent>
                                     <w:r>
                                       <w:rPr>
@@ -132,7 +133,7 @@
                                         <w:sz w:val="72"/>
                                         <w:szCs w:val="72"/>
                                       </w:rPr>
-                                      <w:t xml:space="preserve">Hat Racks for Understanding </w:t>
+                                      <w:t>Hat Racks for Understanding</w:t>
                                     </w:r>
                                   </w:sdtContent>
                                 </w:sdt>
@@ -151,6 +152,7 @@
                                   <w:dataBinding w:prefixMappings="xmlns:ns0='http://purl.org/dc/elements/1.1/' xmlns:ns1='http://schemas.openxmlformats.org/package/2006/metadata/core-properties' " w:xpath="/ns1:coreProperties[1]/ns0:subject[1]" w:storeItemID="{6C3C8BC8-F283-45AE-878A-BAB7291924A1}"/>
                                   <w:text/>
                                 </w:sdtPr>
+                                <w:sdtEndPr/>
                                 <w:sdtContent>
                                   <w:p>
                                     <w:pPr>
@@ -189,6 +191,7 @@
                                   <w:dataBinding w:prefixMappings="xmlns:ns0='http://purl.org/dc/elements/1.1/' xmlns:ns1='http://schemas.openxmlformats.org/package/2006/metadata/core-properties' " w:xpath="/ns1:coreProperties[1]/ns0:creator[1]" w:storeItemID="{6C3C8BC8-F283-45AE-878A-BAB7291924A1}"/>
                                   <w:text/>
                                 </w:sdtPr>
+                                <w:sdtEndPr/>
                                 <w:sdtContent>
                                   <w:p>
                                     <w:pPr>
@@ -265,6 +268,7 @@
                               <w:dataBinding w:prefixMappings="xmlns:ns0='http://purl.org/dc/elements/1.1/' xmlns:ns1='http://schemas.openxmlformats.org/package/2006/metadata/core-properties' " w:xpath="/ns1:coreProperties[1]/ns0:title[1]" w:storeItemID="{6C3C8BC8-F283-45AE-878A-BAB7291924A1}"/>
                               <w:text/>
                             </w:sdtPr>
+                            <w:sdtEndPr/>
                             <w:sdtContent>
                               <w:r>
                                 <w:rPr>
@@ -272,7 +276,7 @@
                                   <w:sz w:val="72"/>
                                   <w:szCs w:val="72"/>
                                 </w:rPr>
-                                <w:t xml:space="preserve">Hat Racks for Understanding </w:t>
+                                <w:t>Hat Racks for Understanding</w:t>
                               </w:r>
                             </w:sdtContent>
                           </w:sdt>
@@ -291,6 +295,7 @@
                             <w:dataBinding w:prefixMappings="xmlns:ns0='http://purl.org/dc/elements/1.1/' xmlns:ns1='http://schemas.openxmlformats.org/package/2006/metadata/core-properties' " w:xpath="/ns1:coreProperties[1]/ns0:subject[1]" w:storeItemID="{6C3C8BC8-F283-45AE-878A-BAB7291924A1}"/>
                             <w:text/>
                           </w:sdtPr>
+                          <w:sdtEndPr/>
                           <w:sdtContent>
                             <w:p>
                               <w:pPr>
@@ -329,6 +334,7 @@
                             <w:dataBinding w:prefixMappings="xmlns:ns0='http://purl.org/dc/elements/1.1/' xmlns:ns1='http://schemas.openxmlformats.org/package/2006/metadata/core-properties' " w:xpath="/ns1:coreProperties[1]/ns0:creator[1]" w:storeItemID="{6C3C8BC8-F283-45AE-878A-BAB7291924A1}"/>
                             <w:text/>
                           </w:sdtPr>
+                          <w:sdtEndPr/>
                           <w:sdtContent>
                             <w:p>
                               <w:pPr>
@@ -448,6 +454,7 @@
                                     <w:calendar w:val="gregorian"/>
                                   </w:date>
                                 </w:sdtPr>
+                                <w:sdtEndPr/>
                                 <w:sdtContent>
                                   <w:p>
                                     <w:pPr>
@@ -515,6 +522,7 @@
                               <w:calendar w:val="gregorian"/>
                             </w:date>
                           </w:sdtPr>
+                          <w:sdtEndPr/>
                           <w:sdtContent>
                             <w:p>
                               <w:pPr>
@@ -615,12 +623,42 @@
     </w:p>
     <w:p>
       <w:pPr>
+        <w:rPr>
+          <w:b/>
+          <w:lang w:val="en-US"/>
+        </w:rPr>
+      </w:pPr>
+      <w:r>
+        <w:rPr>
+          <w:lang w:val="en-US"/>
+        </w:rPr>
+        <w:t xml:space="preserve">       </w:t>
+      </w:r>
+      <w:r>
+        <w:rPr>
+          <w:b/>
+          <w:lang w:val="en-US"/>
+        </w:rPr>
+        <w:t>Informal Methods:</w:t>
+      </w:r>
+    </w:p>
+    <w:p>
+      <w:pPr>
         <w:ind w:firstLine="360"/>
         <w:rPr>
           <w:u w:val="single"/>
           <w:lang w:val="en-US"/>
         </w:rPr>
       </w:pPr>
+    </w:p>
+    <w:p>
+      <w:pPr>
+        <w:ind w:firstLine="360"/>
+        <w:rPr>
+          <w:u w:val="single"/>
+          <w:lang w:val="en-US"/>
+        </w:rPr>
+      </w:pPr>
       <w:r>
         <w:rPr>
           <w:u w:val="single"/>
@@ -880,6 +918,8 @@
         </w:rPr>
         <w:t xml:space="preserve">Consists of: </w:t>
       </w:r>
+      <w:bookmarkStart w:id="0" w:name="_GoBack"/>
+      <w:bookmarkEnd w:id="0"/>
     </w:p>
     <w:p>
       <w:pPr>
@@ -998,6 +1038,31 @@
           <w:lang w:val="en-US"/>
         </w:rPr>
       </w:pPr>
+    </w:p>
+    <w:p>
+      <w:pPr>
+        <w:rPr>
+          <w:u w:val="single"/>
+          <w:lang w:val="en-US"/>
+        </w:rPr>
+      </w:pPr>
+    </w:p>
+    <w:p>
+      <w:pPr>
+        <w:ind w:left="360"/>
+        <w:rPr>
+          <w:u w:val="single"/>
+          <w:lang w:val="en-US"/>
+        </w:rPr>
+      </w:pPr>
+    </w:p>
+    <w:p>
+      <w:pPr>
+        <w:rPr>
+          <w:u w:val="single"/>
+          <w:lang w:val="en-US"/>
+        </w:rPr>
+      </w:pPr>
       <w:r>
         <w:rPr>
           <w:noProof/>
@@ -1005,13 +1070,13 @@
           <w:lang w:val="en-US"/>
         </w:rPr>
         <w:drawing>
-          <wp:anchor distT="0" distB="0" distL="114300" distR="114300" simplePos="0" relativeHeight="251658240" behindDoc="1" locked="0" layoutInCell="1" allowOverlap="1" wp14:anchorId="2097AEF3" wp14:editId="1C0D8127">
+          <wp:anchor distT="0" distB="0" distL="114300" distR="114300" simplePos="0" relativeHeight="251658240" behindDoc="1" locked="0" layoutInCell="1" allowOverlap="1" wp14:anchorId="2097AEF3" wp14:editId="6BC7A8AE">
             <wp:simplePos x="0" y="0"/>
             <wp:positionH relativeFrom="column">
-              <wp:posOffset>1456478</wp:posOffset>
+              <wp:posOffset>1286158</wp:posOffset>
             </wp:positionH>
             <wp:positionV relativeFrom="paragraph">
-              <wp:posOffset>119310</wp:posOffset>
+              <wp:posOffset>-723265</wp:posOffset>
             </wp:positionV>
             <wp:extent cx="2799080" cy="3070860"/>
             <wp:effectExtent l="0" t="0" r="0" b="2540"/>
@@ -1028,7 +1093,7 @@
                     <pic:cNvPicPr/>
                   </pic:nvPicPr>
                   <pic:blipFill>
-                    <a:blip r:embed="rId7" cstate="print">
+                    <a:blip r:embed="rId8" cstate="print">
                       <a:extLst>
                         <a:ext uri="{28A0092B-C50C-407E-A947-70E740481C1C}">
                           <a14:useLocalDpi xmlns:a14="http://schemas.microsoft.com/office/drawing/2010/main" val="0"/>
@@ -1060,37 +1125,20 @@
           </wp:anchor>
         </w:drawing>
       </w:r>
-    </w:p>
-    <w:p>
-      <w:pPr>
-        <w:rPr>
-          <w:u w:val="single"/>
-          <w:lang w:val="en-US"/>
-        </w:rPr>
-      </w:pPr>
-    </w:p>
-    <w:p>
-      <w:pPr>
-        <w:ind w:left="360"/>
-        <w:rPr>
-          <w:u w:val="single"/>
-          <w:lang w:val="en-US"/>
-        </w:rPr>
-      </w:pPr>
-    </w:p>
-    <w:p>
-      <w:pPr>
-        <w:rPr>
-          <w:u w:val="single"/>
-          <w:lang w:val="en-US"/>
-        </w:rPr>
-      </w:pPr>
       <w:r>
         <w:rPr>
           <w:u w:val="single"/>
           <w:lang w:val="en-US"/>
         </w:rPr>
         <w:br w:type="page"/>
+      </w:r>
+      <w:commentRangeStart w:id="1"/>
+      <w:commentRangeEnd w:id="1"/>
+      <w:r>
+        <w:rPr>
+          <w:rStyle w:val="CommentReference"/>
+        </w:rPr>
+        <w:commentReference w:id="1"/>
       </w:r>
     </w:p>
     <w:p>
@@ -1563,7 +1611,7 @@
                     <pic:cNvPicPr/>
                   </pic:nvPicPr>
                   <pic:blipFill>
-                    <a:blip r:embed="rId8">
+                    <a:blip r:embed="rId12">
                       <a:extLst>
                         <a:ext uri="{28A0092B-C50C-407E-A947-70E740481C1C}">
                           <a14:useLocalDpi xmlns:a14="http://schemas.microsoft.com/office/drawing/2010/main" val="0"/>
@@ -1624,13 +1672,1721 @@
           <w:lang w:val="en-US"/>
         </w:rPr>
         <w:lastRenderedPageBreak/>
-        <w:t>Mock-ups and Storyboards</w:t>
-      </w:r>
-      <w:bookmarkStart w:id="0" w:name="_GoBack"/>
-      <w:bookmarkEnd w:id="0"/>
+        <w:t>Mock-ups</w:t>
+      </w:r>
+    </w:p>
+    <w:p>
+      <w:pPr>
+        <w:pStyle w:val="ListParagraph"/>
+        <w:numPr>
+          <w:ilvl w:val="0"/>
+          <w:numId w:val="9"/>
+        </w:numPr>
+        <w:rPr>
+          <w:u w:val="single"/>
+          <w:lang w:val="en-US"/>
+        </w:rPr>
+      </w:pPr>
+      <w:r>
+        <w:rPr>
+          <w:lang w:val="en-US"/>
+        </w:rPr>
+        <w:t>Extensions of wireframes</w:t>
+      </w:r>
+    </w:p>
+    <w:p>
+      <w:pPr>
+        <w:pStyle w:val="ListParagraph"/>
+        <w:numPr>
+          <w:ilvl w:val="0"/>
+          <w:numId w:val="9"/>
+        </w:numPr>
+        <w:rPr>
+          <w:u w:val="single"/>
+          <w:lang w:val="en-US"/>
+        </w:rPr>
+      </w:pPr>
+      <w:r>
+        <w:rPr>
+          <w:lang w:val="en-US"/>
+        </w:rPr>
+        <w:t>Can occur as hand drawn sketches or as computer generated interface elements</w:t>
+      </w:r>
+    </w:p>
+    <w:p>
+      <w:pPr>
+        <w:pStyle w:val="ListParagraph"/>
+        <w:numPr>
+          <w:ilvl w:val="0"/>
+          <w:numId w:val="9"/>
+        </w:numPr>
+        <w:rPr>
+          <w:u w:val="single"/>
+          <w:lang w:val="en-US"/>
+        </w:rPr>
+      </w:pPr>
+      <w:r>
+        <w:rPr>
+          <w:lang w:val="en-US"/>
+        </w:rPr>
+        <w:t>Usually contain ‘more’ than wireframes</w:t>
+      </w:r>
+    </w:p>
+    <w:p>
+      <w:pPr>
+        <w:rPr>
+          <w:u w:val="single"/>
+          <w:lang w:val="en-US"/>
+        </w:rPr>
+      </w:pPr>
+    </w:p>
+    <w:p>
+      <w:pPr>
+        <w:rPr>
+          <w:u w:val="single"/>
+          <w:lang w:val="en-US"/>
+        </w:rPr>
+      </w:pPr>
+      <w:r>
+        <w:rPr>
+          <w:u w:val="single"/>
+          <w:lang w:val="en-US"/>
+        </w:rPr>
+        <w:t xml:space="preserve">Storyboards </w:t>
+      </w:r>
+    </w:p>
+    <w:p>
+      <w:pPr>
+        <w:pStyle w:val="ListParagraph"/>
+        <w:numPr>
+          <w:ilvl w:val="0"/>
+          <w:numId w:val="10"/>
+        </w:numPr>
+        <w:rPr>
+          <w:u w:val="single"/>
+          <w:lang w:val="en-US"/>
+        </w:rPr>
+      </w:pPr>
+      <w:r>
+        <w:rPr>
+          <w:lang w:val="en-US"/>
+        </w:rPr>
+        <w:t xml:space="preserve">Adds interactive elements and interaction design to wireframes or mockups. </w:t>
+      </w:r>
+    </w:p>
+    <w:p>
+      <w:pPr>
+        <w:pStyle w:val="ListParagraph"/>
+        <w:numPr>
+          <w:ilvl w:val="0"/>
+          <w:numId w:val="10"/>
+        </w:numPr>
+        <w:rPr>
+          <w:u w:val="single"/>
+          <w:lang w:val="en-US"/>
+        </w:rPr>
+      </w:pPr>
+      <w:r>
+        <w:rPr>
+          <w:lang w:val="en-US"/>
+        </w:rPr>
+        <w:t xml:space="preserve">Interactions are usually simplistic </w:t>
+      </w:r>
+    </w:p>
+    <w:p>
+      <w:pPr>
+        <w:ind w:left="360"/>
+        <w:rPr>
+          <w:u w:val="single"/>
+          <w:lang w:val="en-US"/>
+        </w:rPr>
+      </w:pPr>
+      <w:r>
+        <w:rPr>
+          <w:noProof/>
+          <w:u w:val="single"/>
+          <w:lang w:val="en-US"/>
+        </w:rPr>
+        <w:drawing>
+          <wp:anchor distT="0" distB="0" distL="114300" distR="114300" simplePos="0" relativeHeight="251663360" behindDoc="1" locked="0" layoutInCell="1" allowOverlap="1" wp14:anchorId="742B99AC" wp14:editId="1ABE41BC">
+            <wp:simplePos x="0" y="0"/>
+            <wp:positionH relativeFrom="column">
+              <wp:posOffset>451203</wp:posOffset>
+            </wp:positionH>
+            <wp:positionV relativeFrom="paragraph">
+              <wp:posOffset>69639</wp:posOffset>
+            </wp:positionV>
+            <wp:extent cx="4762500" cy="7188200"/>
+            <wp:effectExtent l="0" t="0" r="0" b="0"/>
+            <wp:wrapTight wrapText="bothSides">
+              <wp:wrapPolygon edited="0">
+                <wp:start x="0" y="0"/>
+                <wp:lineTo x="0" y="21562"/>
+                <wp:lineTo x="21542" y="21562"/>
+                <wp:lineTo x="21542" y="0"/>
+                <wp:lineTo x="0" y="0"/>
+              </wp:wrapPolygon>
+            </wp:wrapTight>
+            <wp:docPr id="3" name="Picture 3"/>
+            <wp:cNvGraphicFramePr>
+              <a:graphicFrameLocks xmlns:a="http://schemas.openxmlformats.org/drawingml/2006/main" noChangeAspect="1"/>
+            </wp:cNvGraphicFramePr>
+            <a:graphic xmlns:a="http://schemas.openxmlformats.org/drawingml/2006/main">
+              <a:graphicData uri="http://schemas.openxmlformats.org/drawingml/2006/picture">
+                <pic:pic xmlns:pic="http://schemas.openxmlformats.org/drawingml/2006/picture">
+                  <pic:nvPicPr>
+                    <pic:cNvPr id="3" name="Screen Shot 2018-10-19 at 21.39.00.png"/>
+                    <pic:cNvPicPr/>
+                  </pic:nvPicPr>
+                  <pic:blipFill>
+                    <a:blip r:embed="rId13">
+                      <a:extLst>
+                        <a:ext uri="{28A0092B-C50C-407E-A947-70E740481C1C}">
+                          <a14:useLocalDpi xmlns:a14="http://schemas.microsoft.com/office/drawing/2010/main" val="0"/>
+                        </a:ext>
+                      </a:extLst>
+                    </a:blip>
+                    <a:stretch>
+                      <a:fillRect/>
+                    </a:stretch>
+                  </pic:blipFill>
+                  <pic:spPr>
+                    <a:xfrm>
+                      <a:off x="0" y="0"/>
+                      <a:ext cx="4762500" cy="7188200"/>
+                    </a:xfrm>
+                    <a:prstGeom prst="rect">
+                      <a:avLst/>
+                    </a:prstGeom>
+                  </pic:spPr>
+                </pic:pic>
+              </a:graphicData>
+            </a:graphic>
+            <wp14:sizeRelH relativeFrom="page">
+              <wp14:pctWidth>0</wp14:pctWidth>
+            </wp14:sizeRelH>
+            <wp14:sizeRelV relativeFrom="page">
+              <wp14:pctHeight>0</wp14:pctHeight>
+            </wp14:sizeRelV>
+          </wp:anchor>
+        </w:drawing>
+      </w:r>
+    </w:p>
+    <w:p>
+      <w:pPr>
+        <w:rPr>
+          <w:lang w:val="en-US"/>
+        </w:rPr>
+      </w:pPr>
+    </w:p>
+    <w:p>
+      <w:pPr>
+        <w:rPr>
+          <w:lang w:val="en-US"/>
+        </w:rPr>
+      </w:pPr>
+    </w:p>
+    <w:p>
+      <w:pPr>
+        <w:rPr>
+          <w:lang w:val="en-US"/>
+        </w:rPr>
+      </w:pPr>
+    </w:p>
+    <w:p>
+      <w:pPr>
+        <w:rPr>
+          <w:lang w:val="en-US"/>
+        </w:rPr>
+      </w:pPr>
+    </w:p>
+    <w:p>
+      <w:pPr>
+        <w:rPr>
+          <w:lang w:val="en-US"/>
+        </w:rPr>
+      </w:pPr>
+    </w:p>
+    <w:p>
+      <w:pPr>
+        <w:rPr>
+          <w:lang w:val="en-US"/>
+        </w:rPr>
+      </w:pPr>
+    </w:p>
+    <w:p>
+      <w:pPr>
+        <w:rPr>
+          <w:lang w:val="en-US"/>
+        </w:rPr>
+      </w:pPr>
+    </w:p>
+    <w:p>
+      <w:pPr>
+        <w:rPr>
+          <w:lang w:val="en-US"/>
+        </w:rPr>
+      </w:pPr>
+    </w:p>
+    <w:p>
+      <w:pPr>
+        <w:rPr>
+          <w:lang w:val="en-US"/>
+        </w:rPr>
+      </w:pPr>
+    </w:p>
+    <w:p>
+      <w:pPr>
+        <w:rPr>
+          <w:lang w:val="en-US"/>
+        </w:rPr>
+      </w:pPr>
+    </w:p>
+    <w:p>
+      <w:pPr>
+        <w:rPr>
+          <w:lang w:val="en-US"/>
+        </w:rPr>
+      </w:pPr>
+    </w:p>
+    <w:p>
+      <w:pPr>
+        <w:rPr>
+          <w:lang w:val="en-US"/>
+        </w:rPr>
+      </w:pPr>
+    </w:p>
+    <w:p>
+      <w:pPr>
+        <w:rPr>
+          <w:lang w:val="en-US"/>
+        </w:rPr>
+      </w:pPr>
+    </w:p>
+    <w:p>
+      <w:pPr>
+        <w:rPr>
+          <w:lang w:val="en-US"/>
+        </w:rPr>
+      </w:pPr>
+    </w:p>
+    <w:p>
+      <w:pPr>
+        <w:rPr>
+          <w:lang w:val="en-US"/>
+        </w:rPr>
+      </w:pPr>
+    </w:p>
+    <w:p>
+      <w:pPr>
+        <w:rPr>
+          <w:lang w:val="en-US"/>
+        </w:rPr>
+      </w:pPr>
+    </w:p>
+    <w:p>
+      <w:pPr>
+        <w:rPr>
+          <w:lang w:val="en-US"/>
+        </w:rPr>
+      </w:pPr>
+    </w:p>
+    <w:p>
+      <w:pPr>
+        <w:rPr>
+          <w:lang w:val="en-US"/>
+        </w:rPr>
+      </w:pPr>
+    </w:p>
+    <w:p>
+      <w:pPr>
+        <w:rPr>
+          <w:lang w:val="en-US"/>
+        </w:rPr>
+      </w:pPr>
+    </w:p>
+    <w:p>
+      <w:pPr>
+        <w:rPr>
+          <w:lang w:val="en-US"/>
+        </w:rPr>
+      </w:pPr>
+    </w:p>
+    <w:p>
+      <w:pPr>
+        <w:rPr>
+          <w:lang w:val="en-US"/>
+        </w:rPr>
+      </w:pPr>
+    </w:p>
+    <w:p>
+      <w:pPr>
+        <w:rPr>
+          <w:lang w:val="en-US"/>
+        </w:rPr>
+      </w:pPr>
+    </w:p>
+    <w:p>
+      <w:pPr>
+        <w:rPr>
+          <w:lang w:val="en-US"/>
+        </w:rPr>
+      </w:pPr>
+    </w:p>
+    <w:p>
+      <w:pPr>
+        <w:rPr>
+          <w:lang w:val="en-US"/>
+        </w:rPr>
+      </w:pPr>
+    </w:p>
+    <w:p>
+      <w:pPr>
+        <w:rPr>
+          <w:lang w:val="en-US"/>
+        </w:rPr>
+      </w:pPr>
+    </w:p>
+    <w:p>
+      <w:pPr>
+        <w:rPr>
+          <w:lang w:val="en-US"/>
+        </w:rPr>
+      </w:pPr>
+    </w:p>
+    <w:p>
+      <w:pPr>
+        <w:rPr>
+          <w:lang w:val="en-US"/>
+        </w:rPr>
+      </w:pPr>
+    </w:p>
+    <w:p>
+      <w:pPr>
+        <w:rPr>
+          <w:lang w:val="en-US"/>
+        </w:rPr>
+      </w:pPr>
+    </w:p>
+    <w:p>
+      <w:pPr>
+        <w:rPr>
+          <w:lang w:val="en-US"/>
+        </w:rPr>
+      </w:pPr>
+    </w:p>
+    <w:p>
+      <w:pPr>
+        <w:rPr>
+          <w:lang w:val="en-US"/>
+        </w:rPr>
+      </w:pPr>
+    </w:p>
+    <w:p>
+      <w:pPr>
+        <w:rPr>
+          <w:lang w:val="en-US"/>
+        </w:rPr>
+      </w:pPr>
+    </w:p>
+    <w:p>
+      <w:pPr>
+        <w:rPr>
+          <w:lang w:val="en-US"/>
+        </w:rPr>
+      </w:pPr>
+    </w:p>
+    <w:p>
+      <w:pPr>
+        <w:rPr>
+          <w:lang w:val="en-US"/>
+        </w:rPr>
+      </w:pPr>
+    </w:p>
+    <w:p>
+      <w:pPr>
+        <w:rPr>
+          <w:u w:val="single"/>
+          <w:lang w:val="en-US"/>
+        </w:rPr>
+      </w:pPr>
+    </w:p>
+    <w:p>
+      <w:pPr>
+        <w:rPr>
+          <w:u w:val="single"/>
+          <w:lang w:val="en-US"/>
+        </w:rPr>
+      </w:pPr>
+    </w:p>
+    <w:p>
+      <w:pPr>
+        <w:rPr>
+          <w:lang w:val="en-US"/>
+        </w:rPr>
+      </w:pPr>
+    </w:p>
+    <w:p>
+      <w:pPr>
+        <w:ind w:firstLine="720"/>
+        <w:rPr>
+          <w:lang w:val="en-US"/>
+        </w:rPr>
+      </w:pPr>
+      <w:r>
+        <w:rPr>
+          <w:lang w:val="en-US"/>
+        </w:rPr>
+        <w:lastRenderedPageBreak/>
+        <w:t>Semi-Formal Methods</w:t>
+      </w:r>
+      <w:r>
+        <w:rPr>
+          <w:lang w:val="en-US"/>
+        </w:rPr>
+        <w:t>:</w:t>
+      </w:r>
+    </w:p>
+    <w:p>
+      <w:pPr>
+        <w:ind w:firstLine="720"/>
+        <w:rPr>
+          <w:lang w:val="en-US"/>
+        </w:rPr>
+      </w:pPr>
+    </w:p>
+    <w:p>
+      <w:pPr>
+        <w:pStyle w:val="ListParagraph"/>
+        <w:numPr>
+          <w:ilvl w:val="0"/>
+          <w:numId w:val="13"/>
+        </w:numPr>
+        <w:rPr>
+          <w:lang w:val="en-US"/>
+        </w:rPr>
+      </w:pPr>
+      <w:r>
+        <w:rPr>
+          <w:lang w:val="en-US"/>
+        </w:rPr>
+        <w:t>Software requirements specification: description of the behavior of the system to be developed</w:t>
+      </w:r>
+      <w:r>
+        <w:rPr>
+          <w:lang w:val="en-US"/>
+        </w:rPr>
+        <w:t xml:space="preserve">. Includes a set of use cases that describe all of the interactions the user will have with the system. Use cases AKA functional requirements. </w:t>
+      </w:r>
+    </w:p>
+    <w:p>
+      <w:pPr>
+        <w:pStyle w:val="ListParagraph"/>
+        <w:numPr>
+          <w:ilvl w:val="0"/>
+          <w:numId w:val="13"/>
+        </w:numPr>
+        <w:rPr>
+          <w:lang w:val="en-US"/>
+        </w:rPr>
+      </w:pPr>
+      <w:r>
+        <w:rPr>
+          <w:lang w:val="en-US"/>
+        </w:rPr>
+        <w:t>Also contains non-functional requirements such as performance requirements, quality standards or design constraints.</w:t>
+      </w:r>
+    </w:p>
+    <w:p>
+      <w:pPr>
+        <w:pStyle w:val="ListParagraph"/>
+        <w:numPr>
+          <w:ilvl w:val="0"/>
+          <w:numId w:val="13"/>
+        </w:numPr>
+        <w:rPr>
+          <w:lang w:val="en-US"/>
+        </w:rPr>
+      </w:pPr>
+      <w:r>
+        <w:rPr>
+          <w:lang w:val="en-US"/>
+        </w:rPr>
+        <w:t xml:space="preserve">Some requirements elicitation processes, other than use cases and user stories, need to be translated to a form that can be understood by software engineers. </w:t>
+      </w:r>
+    </w:p>
+    <w:p>
+      <w:pPr>
+        <w:pStyle w:val="ListParagraph"/>
+        <w:numPr>
+          <w:ilvl w:val="0"/>
+          <w:numId w:val="13"/>
+        </w:numPr>
+        <w:rPr>
+          <w:lang w:val="en-US"/>
+        </w:rPr>
+      </w:pPr>
+      <w:r>
+        <w:rPr>
+          <w:lang w:val="en-US"/>
+        </w:rPr>
+        <w:t xml:space="preserve">Methods based on modelling languages: Include, UML, flow charts, data flow diagrams and control flow diagrams. </w:t>
+      </w:r>
+    </w:p>
+    <w:p>
+      <w:pPr>
+        <w:ind w:left="360"/>
+        <w:rPr>
+          <w:lang w:val="en-US"/>
+        </w:rPr>
+      </w:pPr>
+    </w:p>
+    <w:p>
+      <w:pPr>
+        <w:ind w:left="720"/>
+        <w:rPr>
+          <w:u w:val="single"/>
+          <w:lang w:val="en-US"/>
+        </w:rPr>
+      </w:pPr>
+      <w:r>
+        <w:rPr>
+          <w:u w:val="single"/>
+          <w:lang w:val="en-US"/>
+        </w:rPr>
+        <w:t>Flow charts</w:t>
+      </w:r>
+    </w:p>
+    <w:p>
+      <w:pPr>
+        <w:pStyle w:val="ListParagraph"/>
+        <w:numPr>
+          <w:ilvl w:val="0"/>
+          <w:numId w:val="13"/>
+        </w:numPr>
+        <w:rPr>
+          <w:u w:val="single"/>
+          <w:lang w:val="en-US"/>
+        </w:rPr>
+      </w:pPr>
+      <w:r>
+        <w:rPr>
+          <w:lang w:val="en-US"/>
+        </w:rPr>
+        <w:t>Describes the flow of actions, control and information</w:t>
+      </w:r>
+    </w:p>
+    <w:p>
+      <w:pPr>
+        <w:pStyle w:val="ListParagraph"/>
+        <w:numPr>
+          <w:ilvl w:val="0"/>
+          <w:numId w:val="13"/>
+        </w:numPr>
+        <w:rPr>
+          <w:lang w:val="en-US"/>
+        </w:rPr>
+      </w:pPr>
+      <w:r>
+        <w:rPr>
+          <w:lang w:val="en-US"/>
+        </w:rPr>
+        <w:t xml:space="preserve">Each box has a text written within it which describes either a process, choice or artefact. </w:t>
+      </w:r>
+    </w:p>
+    <w:p>
+      <w:pPr>
+        <w:pStyle w:val="ListParagraph"/>
+        <w:numPr>
+          <w:ilvl w:val="0"/>
+          <w:numId w:val="13"/>
+        </w:numPr>
+        <w:rPr>
+          <w:lang w:val="en-US"/>
+        </w:rPr>
+      </w:pPr>
+      <w:r>
+        <w:rPr>
+          <w:lang w:val="en-US"/>
+        </w:rPr>
+        <w:t xml:space="preserve">Flow is represented by adjoining arrows. </w:t>
+      </w:r>
+    </w:p>
+    <w:p>
+      <w:pPr>
+        <w:ind w:left="360"/>
+        <w:rPr>
+          <w:lang w:val="en-US"/>
+        </w:rPr>
+      </w:pPr>
+    </w:p>
+    <w:p>
+      <w:pPr>
+        <w:ind w:left="720"/>
+        <w:rPr>
+          <w:u w:val="single"/>
+          <w:lang w:val="en-US"/>
+        </w:rPr>
+      </w:pPr>
+      <w:r>
+        <w:rPr>
+          <w:u w:val="single"/>
+          <w:lang w:val="en-US"/>
+        </w:rPr>
+        <w:t>Data flow diagram</w:t>
+      </w:r>
+    </w:p>
+    <w:p>
+      <w:pPr>
+        <w:pStyle w:val="ListParagraph"/>
+        <w:numPr>
+          <w:ilvl w:val="0"/>
+          <w:numId w:val="13"/>
+        </w:numPr>
+        <w:rPr>
+          <w:u w:val="single"/>
+          <w:lang w:val="en-US"/>
+        </w:rPr>
+      </w:pPr>
+      <w:r>
+        <w:rPr>
+          <w:lang w:val="en-US"/>
+        </w:rPr>
+        <w:t xml:space="preserve">Represents the flow of data through an information system in a graphical format. </w:t>
+      </w:r>
+    </w:p>
+    <w:p>
+      <w:pPr>
+        <w:pStyle w:val="ListParagraph"/>
+        <w:numPr>
+          <w:ilvl w:val="0"/>
+          <w:numId w:val="13"/>
+        </w:numPr>
+        <w:rPr>
+          <w:u w:val="single"/>
+          <w:lang w:val="en-US"/>
+        </w:rPr>
+      </w:pPr>
+      <w:r>
+        <w:rPr>
+          <w:lang w:val="en-US"/>
+        </w:rPr>
+        <w:t xml:space="preserve">The data processing aspects of the system can be better understood, and detailed analysis of the way information moves around the system, including its storage, can be derived. </w:t>
+      </w:r>
+    </w:p>
+    <w:p>
+      <w:pPr>
+        <w:pStyle w:val="ListParagraph"/>
+        <w:numPr>
+          <w:ilvl w:val="0"/>
+          <w:numId w:val="13"/>
+        </w:numPr>
+        <w:rPr>
+          <w:u w:val="single"/>
+          <w:lang w:val="en-US"/>
+        </w:rPr>
+      </w:pPr>
+      <w:r>
+        <w:rPr>
+          <w:lang w:val="en-US"/>
+        </w:rPr>
+        <w:t xml:space="preserve">Important for the </w:t>
+      </w:r>
+      <w:proofErr w:type="spellStart"/>
+      <w:r>
+        <w:rPr>
+          <w:lang w:val="en-US"/>
+        </w:rPr>
+        <w:t>UX’er</w:t>
+      </w:r>
+      <w:proofErr w:type="spellEnd"/>
+      <w:r>
+        <w:rPr>
+          <w:lang w:val="en-US"/>
+        </w:rPr>
+        <w:t xml:space="preserve"> because it shows how information moves, what information will be required by the system which could indicate the type of inputs that will be required from the interface and thus implies a certain interaction and behavior that will be exhibited by the user. </w:t>
+      </w:r>
+    </w:p>
+    <w:p>
+      <w:pPr>
+        <w:pStyle w:val="ListParagraph"/>
+        <w:numPr>
+          <w:ilvl w:val="0"/>
+          <w:numId w:val="13"/>
+        </w:numPr>
+        <w:rPr>
+          <w:u w:val="single"/>
+          <w:lang w:val="en-US"/>
+        </w:rPr>
+      </w:pPr>
+      <w:r>
+        <w:rPr>
+          <w:lang w:val="en-US"/>
+        </w:rPr>
+        <w:t xml:space="preserve">No information if processes will operate serially or in parallel. </w:t>
+      </w:r>
+    </w:p>
+    <w:p>
+      <w:pPr>
+        <w:pStyle w:val="ListParagraph"/>
+        <w:rPr>
+          <w:lang w:val="en-US"/>
+        </w:rPr>
+      </w:pPr>
+      <w:r>
+        <w:rPr>
+          <w:noProof/>
+          <w:lang w:val="en-US"/>
+        </w:rPr>
+        <w:drawing>
+          <wp:anchor distT="0" distB="0" distL="114300" distR="114300" simplePos="0" relativeHeight="251664384" behindDoc="1" locked="0" layoutInCell="1" allowOverlap="1" wp14:anchorId="1D0A20E3" wp14:editId="7514E44F">
+            <wp:simplePos x="0" y="0"/>
+            <wp:positionH relativeFrom="column">
+              <wp:posOffset>733495</wp:posOffset>
+            </wp:positionH>
+            <wp:positionV relativeFrom="paragraph">
+              <wp:posOffset>221050</wp:posOffset>
+            </wp:positionV>
+            <wp:extent cx="4504055" cy="3051175"/>
+            <wp:effectExtent l="0" t="0" r="4445" b="0"/>
+            <wp:wrapTight wrapText="bothSides">
+              <wp:wrapPolygon edited="0">
+                <wp:start x="0" y="0"/>
+                <wp:lineTo x="0" y="21488"/>
+                <wp:lineTo x="21560" y="21488"/>
+                <wp:lineTo x="21560" y="0"/>
+                <wp:lineTo x="0" y="0"/>
+              </wp:wrapPolygon>
+            </wp:wrapTight>
+            <wp:docPr id="5" name="Picture 5"/>
+            <wp:cNvGraphicFramePr>
+              <a:graphicFrameLocks xmlns:a="http://schemas.openxmlformats.org/drawingml/2006/main" noChangeAspect="1"/>
+            </wp:cNvGraphicFramePr>
+            <a:graphic xmlns:a="http://schemas.openxmlformats.org/drawingml/2006/main">
+              <a:graphicData uri="http://schemas.openxmlformats.org/drawingml/2006/picture">
+                <pic:pic xmlns:pic="http://schemas.openxmlformats.org/drawingml/2006/picture">
+                  <pic:nvPicPr>
+                    <pic:cNvPr id="5" name="Screen Shot 2018-10-20 at 18.43.00.png"/>
+                    <pic:cNvPicPr/>
+                  </pic:nvPicPr>
+                  <pic:blipFill>
+                    <a:blip r:embed="rId14">
+                      <a:extLst>
+                        <a:ext uri="{28A0092B-C50C-407E-A947-70E740481C1C}">
+                          <a14:useLocalDpi xmlns:a14="http://schemas.microsoft.com/office/drawing/2010/main" val="0"/>
+                        </a:ext>
+                      </a:extLst>
+                    </a:blip>
+                    <a:stretch>
+                      <a:fillRect/>
+                    </a:stretch>
+                  </pic:blipFill>
+                  <pic:spPr>
+                    <a:xfrm>
+                      <a:off x="0" y="0"/>
+                      <a:ext cx="4504055" cy="3051175"/>
+                    </a:xfrm>
+                    <a:prstGeom prst="rect">
+                      <a:avLst/>
+                    </a:prstGeom>
+                  </pic:spPr>
+                </pic:pic>
+              </a:graphicData>
+            </a:graphic>
+            <wp14:sizeRelH relativeFrom="page">
+              <wp14:pctWidth>0</wp14:pctWidth>
+            </wp14:sizeRelH>
+            <wp14:sizeRelV relativeFrom="page">
+              <wp14:pctHeight>0</wp14:pctHeight>
+            </wp14:sizeRelV>
+          </wp:anchor>
+        </w:drawing>
+      </w:r>
+    </w:p>
+    <w:p>
+      <w:pPr>
+        <w:pStyle w:val="ListParagraph"/>
+        <w:rPr>
+          <w:u w:val="single"/>
+          <w:lang w:val="en-US"/>
+        </w:rPr>
+      </w:pPr>
+    </w:p>
+    <w:p>
+      <w:pPr>
+        <w:pStyle w:val="ListParagraph"/>
+        <w:rPr>
+          <w:u w:val="single"/>
+          <w:lang w:val="en-US"/>
+        </w:rPr>
+      </w:pPr>
+    </w:p>
+    <w:p>
+      <w:pPr>
+        <w:pStyle w:val="ListParagraph"/>
+        <w:rPr>
+          <w:u w:val="single"/>
+          <w:lang w:val="en-US"/>
+        </w:rPr>
+      </w:pPr>
+    </w:p>
+    <w:p>
+      <w:pPr>
+        <w:pStyle w:val="ListParagraph"/>
+        <w:rPr>
+          <w:u w:val="single"/>
+          <w:lang w:val="en-US"/>
+        </w:rPr>
+      </w:pPr>
+    </w:p>
+    <w:p>
+      <w:pPr>
+        <w:pStyle w:val="ListParagraph"/>
+        <w:rPr>
+          <w:u w:val="single"/>
+          <w:lang w:val="en-US"/>
+        </w:rPr>
+      </w:pPr>
+    </w:p>
+    <w:p>
+      <w:pPr>
+        <w:pStyle w:val="ListParagraph"/>
+        <w:rPr>
+          <w:u w:val="single"/>
+          <w:lang w:val="en-US"/>
+        </w:rPr>
+      </w:pPr>
+    </w:p>
+    <w:p>
+      <w:pPr>
+        <w:pStyle w:val="ListParagraph"/>
+        <w:rPr>
+          <w:u w:val="single"/>
+          <w:lang w:val="en-US"/>
+        </w:rPr>
+      </w:pPr>
+    </w:p>
+    <w:p>
+      <w:pPr>
+        <w:pStyle w:val="ListParagraph"/>
+        <w:rPr>
+          <w:u w:val="single"/>
+          <w:lang w:val="en-US"/>
+        </w:rPr>
+      </w:pPr>
+    </w:p>
+    <w:p>
+      <w:pPr>
+        <w:pStyle w:val="ListParagraph"/>
+        <w:rPr>
+          <w:u w:val="single"/>
+          <w:lang w:val="en-US"/>
+        </w:rPr>
+      </w:pPr>
+    </w:p>
+    <w:p>
+      <w:pPr>
+        <w:pStyle w:val="ListParagraph"/>
+        <w:rPr>
+          <w:u w:val="single"/>
+          <w:lang w:val="en-US"/>
+        </w:rPr>
+      </w:pPr>
+    </w:p>
+    <w:p>
+      <w:pPr>
+        <w:pStyle w:val="ListParagraph"/>
+        <w:rPr>
+          <w:u w:val="single"/>
+          <w:lang w:val="en-US"/>
+        </w:rPr>
+      </w:pPr>
+    </w:p>
+    <w:p>
+      <w:pPr>
+        <w:pStyle w:val="ListParagraph"/>
+        <w:rPr>
+          <w:u w:val="single"/>
+          <w:lang w:val="en-US"/>
+        </w:rPr>
+      </w:pPr>
+    </w:p>
+    <w:p>
+      <w:pPr>
+        <w:pStyle w:val="ListParagraph"/>
+        <w:rPr>
+          <w:u w:val="single"/>
+          <w:lang w:val="en-US"/>
+        </w:rPr>
+      </w:pPr>
+    </w:p>
+    <w:p>
+      <w:pPr>
+        <w:pStyle w:val="ListParagraph"/>
+        <w:rPr>
+          <w:u w:val="single"/>
+          <w:lang w:val="en-US"/>
+        </w:rPr>
+      </w:pPr>
+    </w:p>
+    <w:p>
+      <w:pPr>
+        <w:pStyle w:val="ListParagraph"/>
+        <w:rPr>
+          <w:u w:val="single"/>
+          <w:lang w:val="en-US"/>
+        </w:rPr>
+      </w:pPr>
+    </w:p>
+    <w:p>
+      <w:pPr>
+        <w:pStyle w:val="ListParagraph"/>
+        <w:rPr>
+          <w:u w:val="single"/>
+          <w:lang w:val="en-US"/>
+        </w:rPr>
+      </w:pPr>
+    </w:p>
+    <w:p>
+      <w:pPr>
+        <w:pStyle w:val="ListParagraph"/>
+        <w:rPr>
+          <w:u w:val="single"/>
+          <w:lang w:val="en-US"/>
+        </w:rPr>
+      </w:pPr>
+      <w:r>
+        <w:rPr>
+          <w:u w:val="single"/>
+          <w:lang w:val="en-US"/>
+        </w:rPr>
+        <w:t>Control flow diagram</w:t>
+      </w:r>
+    </w:p>
+    <w:p>
+      <w:pPr>
+        <w:pStyle w:val="ListParagraph"/>
+        <w:numPr>
+          <w:ilvl w:val="0"/>
+          <w:numId w:val="13"/>
+        </w:numPr>
+        <w:rPr>
+          <w:u w:val="single"/>
+          <w:lang w:val="en-US"/>
+        </w:rPr>
+      </w:pPr>
+      <w:r>
+        <w:rPr>
+          <w:lang w:val="en-US"/>
+        </w:rPr>
+        <w:lastRenderedPageBreak/>
+        <w:t xml:space="preserve">Represents a sequence of subdivided steps that often represent well-known programming concepts such as if-then-else conditions, repetition, and/or case conditions. </w:t>
+      </w:r>
+    </w:p>
+    <w:p>
+      <w:pPr>
+        <w:pStyle w:val="ListParagraph"/>
+        <w:numPr>
+          <w:ilvl w:val="0"/>
+          <w:numId w:val="13"/>
+        </w:numPr>
+        <w:rPr>
+          <w:u w:val="single"/>
+          <w:lang w:val="en-US"/>
+        </w:rPr>
+      </w:pPr>
+      <w:r>
+        <w:rPr>
+          <w:lang w:val="en-US"/>
+        </w:rPr>
+        <w:t xml:space="preserve">Annotated boxes and shapes are used to represent operations, data, or equipment. </w:t>
+      </w:r>
+    </w:p>
+    <w:p>
+      <w:pPr>
+        <w:pStyle w:val="ListParagraph"/>
+        <w:numPr>
+          <w:ilvl w:val="0"/>
+          <w:numId w:val="13"/>
+        </w:numPr>
+        <w:rPr>
+          <w:u w:val="single"/>
+          <w:lang w:val="en-US"/>
+        </w:rPr>
+      </w:pPr>
+      <w:r>
+        <w:rPr>
+          <w:lang w:val="en-US"/>
+        </w:rPr>
+        <w:t xml:space="preserve">Arrows are used to represent sequential flow as with normal flow charts. </w:t>
+      </w:r>
+    </w:p>
+    <w:p>
+      <w:pPr>
+        <w:pStyle w:val="NormalWeb"/>
+        <w:numPr>
+          <w:ilvl w:val="0"/>
+          <w:numId w:val="13"/>
+        </w:numPr>
+        <w:rPr>
+          <w:rFonts w:ascii="Calibri" w:hAnsi="Calibri" w:cs="Calibri"/>
+        </w:rPr>
+      </w:pPr>
+      <w:r>
+        <w:rPr>
+          <w:rFonts w:ascii="Calibri" w:hAnsi="Calibri" w:cs="Calibri"/>
+          <w:lang w:val="en-US"/>
+        </w:rPr>
+        <w:t xml:space="preserve">Several types: </w:t>
+      </w:r>
+      <w:r>
+        <w:rPr>
+          <w:rFonts w:ascii="Calibri" w:hAnsi="Calibri" w:cs="Calibri"/>
+        </w:rPr>
+        <w:t xml:space="preserve">configuration decision control flow diagram are used in configuration management; quality control flow diagram are used in quality control; change control flow diagram are used in project management; and process control flow diagrams are used in the software engineering practice. </w:t>
+      </w:r>
+    </w:p>
+    <w:p>
+      <w:pPr>
+        <w:pStyle w:val="ListParagraph"/>
+        <w:numPr>
+          <w:ilvl w:val="0"/>
+          <w:numId w:val="13"/>
+        </w:numPr>
+        <w:rPr>
+          <w:u w:val="single"/>
+          <w:lang w:val="en-US"/>
+        </w:rPr>
+      </w:pPr>
+      <w:r>
+        <w:rPr>
+          <w:lang w:val="en-US"/>
+        </w:rPr>
+        <w:t xml:space="preserve">Used for control flow analysis, data flow analysis, algorithm analysis and simulation. </w:t>
+      </w:r>
+    </w:p>
+    <w:p>
+      <w:pPr>
+        <w:pStyle w:val="ListParagraph"/>
+        <w:numPr>
+          <w:ilvl w:val="0"/>
+          <w:numId w:val="13"/>
+        </w:numPr>
+        <w:rPr>
+          <w:u w:val="single"/>
+          <w:lang w:val="en-US"/>
+        </w:rPr>
+      </w:pPr>
+      <w:r>
+        <w:rPr>
+          <w:lang w:val="en-US"/>
+        </w:rPr>
+        <w:t>Graphical flows easier to analyze.</w:t>
+      </w:r>
+    </w:p>
+    <w:p>
+      <w:pPr>
+        <w:rPr>
+          <w:lang w:val="en-US"/>
+        </w:rPr>
+      </w:pPr>
+    </w:p>
+    <w:p>
+      <w:pPr>
+        <w:ind w:left="360"/>
+        <w:rPr>
+          <w:lang w:val="en-US"/>
+        </w:rPr>
+      </w:pPr>
+      <w:r>
+        <w:rPr>
+          <w:lang w:val="en-US"/>
+        </w:rPr>
+        <w:t xml:space="preserve">State transition diagram </w:t>
+      </w:r>
+    </w:p>
+    <w:p>
+      <w:pPr>
+        <w:pStyle w:val="ListParagraph"/>
+        <w:numPr>
+          <w:ilvl w:val="0"/>
+          <w:numId w:val="17"/>
+        </w:numPr>
+        <w:rPr>
+          <w:lang w:val="en-US"/>
+        </w:rPr>
+      </w:pPr>
+      <w:r>
+        <w:rPr>
+          <w:lang w:val="en-US"/>
+        </w:rPr>
+        <w:t>Each node represents a specific system state</w:t>
+      </w:r>
+    </w:p>
+    <w:p>
+      <w:pPr>
+        <w:pStyle w:val="ListParagraph"/>
+        <w:numPr>
+          <w:ilvl w:val="0"/>
+          <w:numId w:val="17"/>
+        </w:numPr>
+        <w:rPr>
+          <w:lang w:val="en-US"/>
+        </w:rPr>
+      </w:pPr>
+      <w:r>
+        <w:rPr>
+          <w:lang w:val="en-US"/>
+        </w:rPr>
+        <w:t>Used to describe behavior of the system</w:t>
+      </w:r>
+    </w:p>
+    <w:p>
+      <w:pPr>
+        <w:pStyle w:val="ListParagraph"/>
+        <w:numPr>
+          <w:ilvl w:val="0"/>
+          <w:numId w:val="17"/>
+        </w:numPr>
+        <w:rPr>
+          <w:lang w:val="en-US"/>
+        </w:rPr>
+      </w:pPr>
+      <w:r>
+        <w:rPr>
+          <w:lang w:val="en-US"/>
+        </w:rPr>
+        <w:t xml:space="preserve">Finite number of states </w:t>
+      </w:r>
+    </w:p>
+    <w:p>
+      <w:pPr>
+        <w:pStyle w:val="ListParagraph"/>
+        <w:numPr>
+          <w:ilvl w:val="0"/>
+          <w:numId w:val="17"/>
+        </w:numPr>
+        <w:rPr>
+          <w:lang w:val="en-US"/>
+        </w:rPr>
+      </w:pPr>
+      <w:r>
+        <w:rPr>
+          <w:lang w:val="en-US"/>
+        </w:rPr>
+        <w:t>States could be tangible or abstract</w:t>
+      </w:r>
+    </w:p>
+    <w:p>
+      <w:pPr>
+        <w:pStyle w:val="ListParagraph"/>
+        <w:numPr>
+          <w:ilvl w:val="0"/>
+          <w:numId w:val="17"/>
+        </w:numPr>
+        <w:rPr>
+          <w:lang w:val="en-US"/>
+        </w:rPr>
+      </w:pPr>
+      <w:r>
+        <w:rPr>
+          <w:lang w:val="en-US"/>
+        </w:rPr>
+        <w:t xml:space="preserve">Directed arrow: transition between states. </w:t>
+      </w:r>
+      <w:r>
+        <w:rPr>
+          <w:lang w:val="en-US"/>
+        </w:rPr>
+        <w:t xml:space="preserve">Labelled with transition states. </w:t>
+      </w:r>
+    </w:p>
+    <w:p>
+      <w:pPr>
+        <w:pStyle w:val="ListParagraph"/>
+        <w:numPr>
+          <w:ilvl w:val="0"/>
+          <w:numId w:val="17"/>
+        </w:numPr>
+        <w:rPr>
+          <w:lang w:val="en-US"/>
+        </w:rPr>
+      </w:pPr>
+      <w:r>
+        <w:rPr>
+          <w:lang w:val="en-US"/>
+        </w:rPr>
+        <w:t>Each node is divided in half with the state of being written in bold within the top half and the entry action written in the bottom half (state that currently must exist for the new state to be entered)</w:t>
+      </w:r>
+    </w:p>
+    <w:p>
+      <w:pPr>
+        <w:pStyle w:val="ListParagraph"/>
+        <w:numPr>
+          <w:ilvl w:val="0"/>
+          <w:numId w:val="17"/>
+        </w:numPr>
+        <w:rPr>
+          <w:lang w:val="en-US"/>
+        </w:rPr>
+      </w:pPr>
+      <w:r>
+        <w:rPr>
+          <w:lang w:val="en-US"/>
+        </w:rPr>
+        <w:t>Many possible representations. A possible representation is a state table.</w:t>
+      </w:r>
+    </w:p>
+    <w:p>
+      <w:pPr>
+        <w:pStyle w:val="ListParagraph"/>
+        <w:numPr>
+          <w:ilvl w:val="0"/>
+          <w:numId w:val="17"/>
+        </w:numPr>
+        <w:rPr>
+          <w:lang w:val="en-US"/>
+        </w:rPr>
+      </w:pPr>
+      <w:r>
+        <w:rPr>
+          <w:lang w:val="en-US"/>
+        </w:rPr>
+        <w:t xml:space="preserve">… </w:t>
+      </w:r>
+      <w:r>
+        <w:rPr>
+          <w:lang w:val="en-US"/>
+        </w:rPr>
+        <w:tab/>
+      </w:r>
+      <w:r>
+        <w:rPr>
+          <w:lang w:val="en-US"/>
+        </w:rPr>
+        <w:tab/>
+      </w:r>
+    </w:p>
+    <w:p>
+      <w:pPr>
+        <w:ind w:left="360"/>
+        <w:rPr>
+          <w:lang w:val="en-US"/>
+        </w:rPr>
+      </w:pPr>
+      <w:r>
+        <w:rPr>
+          <w:lang w:val="en-US"/>
+        </w:rPr>
+        <w:t xml:space="preserve"> </w:t>
+      </w:r>
+    </w:p>
+    <w:p>
+      <w:pPr>
+        <w:ind w:left="360"/>
+        <w:rPr>
+          <w:lang w:val="en-US"/>
+        </w:rPr>
+      </w:pPr>
+      <w:r>
+        <w:rPr>
+          <w:lang w:val="en-US"/>
+        </w:rPr>
+        <w:t>The Unified Modelling Language (UML)</w:t>
+      </w:r>
+    </w:p>
+    <w:p>
+      <w:pPr>
+        <w:pStyle w:val="ListParagraph"/>
+        <w:numPr>
+          <w:ilvl w:val="0"/>
+          <w:numId w:val="20"/>
+        </w:numPr>
+        <w:rPr>
+          <w:u w:val="single"/>
+          <w:lang w:val="en-US"/>
+        </w:rPr>
+      </w:pPr>
+      <w:r>
+        <w:rPr>
+          <w:lang w:val="en-US"/>
+        </w:rPr>
+        <w:t xml:space="preserve">The most common element is </w:t>
+      </w:r>
+      <w:r>
+        <w:rPr>
+          <w:lang w:val="en-US"/>
+        </w:rPr>
+        <w:t xml:space="preserve">called the class diagram. Rectangular box divided into 3 separate sections. Name of the class, variables, methods. </w:t>
+      </w:r>
+    </w:p>
+    <w:p>
+      <w:pPr>
+        <w:rPr>
+          <w:u w:val="single"/>
+          <w:lang w:val="en-US"/>
+        </w:rPr>
+      </w:pPr>
+    </w:p>
+    <w:p>
+      <w:pPr>
+        <w:ind w:left="1080"/>
+        <w:rPr>
+          <w:u w:val="single"/>
+          <w:lang w:val="en-US"/>
+        </w:rPr>
+      </w:pPr>
+      <w:r>
+        <w:rPr>
+          <w:noProof/>
+          <w:u w:val="single"/>
+          <w:lang w:val="en-US"/>
+        </w:rPr>
+        <w:drawing>
+          <wp:anchor distT="0" distB="0" distL="114300" distR="114300" simplePos="0" relativeHeight="251665408" behindDoc="1" locked="0" layoutInCell="1" allowOverlap="1" wp14:anchorId="26A2DA1B" wp14:editId="230339D9">
+            <wp:simplePos x="0" y="0"/>
+            <wp:positionH relativeFrom="column">
+              <wp:posOffset>1216730</wp:posOffset>
+            </wp:positionH>
+            <wp:positionV relativeFrom="paragraph">
+              <wp:posOffset>287020</wp:posOffset>
+            </wp:positionV>
+            <wp:extent cx="3736340" cy="3360420"/>
+            <wp:effectExtent l="0" t="0" r="0" b="5080"/>
+            <wp:wrapTight wrapText="bothSides">
+              <wp:wrapPolygon edited="0">
+                <wp:start x="0" y="0"/>
+                <wp:lineTo x="0" y="21551"/>
+                <wp:lineTo x="21512" y="21551"/>
+                <wp:lineTo x="21512" y="0"/>
+                <wp:lineTo x="0" y="0"/>
+              </wp:wrapPolygon>
+            </wp:wrapTight>
+            <wp:docPr id="6" name="Picture 6"/>
+            <wp:cNvGraphicFramePr>
+              <a:graphicFrameLocks xmlns:a="http://schemas.openxmlformats.org/drawingml/2006/main" noChangeAspect="1"/>
+            </wp:cNvGraphicFramePr>
+            <a:graphic xmlns:a="http://schemas.openxmlformats.org/drawingml/2006/main">
+              <a:graphicData uri="http://schemas.openxmlformats.org/drawingml/2006/picture">
+                <pic:pic xmlns:pic="http://schemas.openxmlformats.org/drawingml/2006/picture">
+                  <pic:nvPicPr>
+                    <pic:cNvPr id="6" name="Screenshot 2018-10-20 at 21.04.22.png"/>
+                    <pic:cNvPicPr/>
+                  </pic:nvPicPr>
+                  <pic:blipFill>
+                    <a:blip r:embed="rId15" cstate="print">
+                      <a:extLst>
+                        <a:ext uri="{28A0092B-C50C-407E-A947-70E740481C1C}">
+                          <a14:useLocalDpi xmlns:a14="http://schemas.microsoft.com/office/drawing/2010/main" val="0"/>
+                        </a:ext>
+                      </a:extLst>
+                    </a:blip>
+                    <a:stretch>
+                      <a:fillRect/>
+                    </a:stretch>
+                  </pic:blipFill>
+                  <pic:spPr>
+                    <a:xfrm>
+                      <a:off x="0" y="0"/>
+                      <a:ext cx="3736340" cy="3360420"/>
+                    </a:xfrm>
+                    <a:prstGeom prst="rect">
+                      <a:avLst/>
+                    </a:prstGeom>
+                  </pic:spPr>
+                </pic:pic>
+              </a:graphicData>
+            </a:graphic>
+            <wp14:sizeRelH relativeFrom="page">
+              <wp14:pctWidth>0</wp14:pctWidth>
+            </wp14:sizeRelH>
+            <wp14:sizeRelV relativeFrom="page">
+              <wp14:pctHeight>0</wp14:pctHeight>
+            </wp14:sizeRelV>
+          </wp:anchor>
+        </w:drawing>
+      </w:r>
+      <w:r>
+        <w:rPr>
+          <w:u w:val="single"/>
+          <w:lang w:val="en-US"/>
+        </w:rPr>
+        <w:t>Use case diagrams</w:t>
+      </w:r>
+    </w:p>
+    <w:p>
+      <w:pPr>
+        <w:pStyle w:val="ListParagraph"/>
+        <w:numPr>
+          <w:ilvl w:val="0"/>
+          <w:numId w:val="20"/>
+        </w:numPr>
+        <w:rPr>
+          <w:u w:val="single"/>
+          <w:lang w:val="en-US"/>
+        </w:rPr>
+      </w:pPr>
+      <w:r>
+        <w:rPr>
+          <w:lang w:val="en-US"/>
+        </w:rPr>
+        <w:lastRenderedPageBreak/>
+        <w:t xml:space="preserve">Show relationship between actors and use cases within a system. </w:t>
+      </w:r>
+    </w:p>
+    <w:p>
+      <w:pPr>
+        <w:pStyle w:val="ListParagraph"/>
+        <w:numPr>
+          <w:ilvl w:val="0"/>
+          <w:numId w:val="20"/>
+        </w:numPr>
+        <w:rPr>
+          <w:u w:val="single"/>
+          <w:lang w:val="en-US"/>
+        </w:rPr>
+      </w:pPr>
+      <w:r>
+        <w:rPr>
+          <w:lang w:val="en-US"/>
+        </w:rPr>
+        <w:t>Provide an overview of usage requirements</w:t>
+      </w:r>
+    </w:p>
+    <w:p>
+      <w:pPr>
+        <w:pStyle w:val="ListParagraph"/>
+        <w:ind w:left="1440"/>
+        <w:rPr>
+          <w:u w:val="single"/>
+          <w:lang w:val="en-US"/>
+        </w:rPr>
+      </w:pPr>
+    </w:p>
+    <w:p>
+      <w:pPr>
+        <w:rPr>
+          <w:lang w:val="en-US"/>
+        </w:rPr>
+      </w:pPr>
+      <w:r>
+        <w:rPr>
+          <w:noProof/>
+          <w:lang w:val="en-US"/>
+        </w:rPr>
+        <w:drawing>
+          <wp:inline distT="0" distB="0" distL="0" distR="0" wp14:anchorId="10DBFBAD" wp14:editId="24A71E4E">
+            <wp:extent cx="5727700" cy="2302510"/>
+            <wp:effectExtent l="0" t="0" r="0" b="0"/>
+            <wp:docPr id="4" name="Picture 4"/>
+            <wp:cNvGraphicFramePr>
+              <a:graphicFrameLocks xmlns:a="http://schemas.openxmlformats.org/drawingml/2006/main" noChangeAspect="1"/>
+            </wp:cNvGraphicFramePr>
+            <a:graphic xmlns:a="http://schemas.openxmlformats.org/drawingml/2006/main">
+              <a:graphicData uri="http://schemas.openxmlformats.org/drawingml/2006/picture">
+                <pic:pic xmlns:pic="http://schemas.openxmlformats.org/drawingml/2006/picture">
+                  <pic:nvPicPr>
+                    <pic:cNvPr id="4" name="Screen Shot 2018-10-19 at 21.42.06.png"/>
+                    <pic:cNvPicPr/>
+                  </pic:nvPicPr>
+                  <pic:blipFill>
+                    <a:blip r:embed="rId16">
+                      <a:extLst>
+                        <a:ext uri="{28A0092B-C50C-407E-A947-70E740481C1C}">
+                          <a14:useLocalDpi xmlns:a14="http://schemas.microsoft.com/office/drawing/2010/main" val="0"/>
+                        </a:ext>
+                      </a:extLst>
+                    </a:blip>
+                    <a:stretch>
+                      <a:fillRect/>
+                    </a:stretch>
+                  </pic:blipFill>
+                  <pic:spPr>
+                    <a:xfrm>
+                      <a:off x="0" y="0"/>
+                      <a:ext cx="5727700" cy="2302510"/>
+                    </a:xfrm>
+                    <a:prstGeom prst="rect">
+                      <a:avLst/>
+                    </a:prstGeom>
+                  </pic:spPr>
+                </pic:pic>
+              </a:graphicData>
+            </a:graphic>
+          </wp:inline>
+        </w:drawing>
+      </w:r>
+    </w:p>
+    <w:p>
+      <w:pPr>
+        <w:rPr>
+          <w:lang w:val="en-US"/>
+        </w:rPr>
+      </w:pPr>
+    </w:p>
+    <w:p>
+      <w:pPr>
+        <w:pStyle w:val="ListParagraph"/>
+        <w:numPr>
+          <w:ilvl w:val="0"/>
+          <w:numId w:val="11"/>
+        </w:numPr>
+        <w:rPr>
+          <w:lang w:val="en-US"/>
+        </w:rPr>
+      </w:pPr>
+      <w:r>
+        <w:rPr>
+          <w:lang w:val="en-US"/>
+        </w:rPr>
+        <w:t xml:space="preserve">Need to do requirements capturing. This can be done through doing focus groups, interviews. If there are not enough users, can use archives and similar developments to do this. </w:t>
+      </w:r>
+    </w:p>
+    <w:p>
+      <w:pPr>
+        <w:rPr>
+          <w:lang w:val="en-US"/>
+        </w:rPr>
+      </w:pPr>
+    </w:p>
+    <w:p>
+      <w:pPr>
+        <w:pStyle w:val="ListParagraph"/>
+        <w:numPr>
+          <w:ilvl w:val="0"/>
+          <w:numId w:val="11"/>
+        </w:numPr>
+        <w:rPr>
+          <w:lang w:val="en-US"/>
+        </w:rPr>
+      </w:pPr>
+      <w:r>
+        <w:rPr>
+          <w:lang w:val="en-US"/>
+        </w:rPr>
+        <w:t xml:space="preserve">Post-it notes are used in the requirements elicitation process. </w:t>
+      </w:r>
+      <w:r>
+        <w:rPr>
+          <w:lang w:val="en-US"/>
+        </w:rPr>
+        <w:t>Used to convey design information to Software engineers. Computerizing the process requirements elicitation is inflexible relative to post-it notes. Because once the information is added it is difficult to change. Post it notes are flexible because anything can be written or designed on them, they can be moved around easily</w:t>
+      </w:r>
+      <w:r>
+        <w:rPr>
+          <w:lang w:val="en-US"/>
+        </w:rPr>
+        <w:t>, moved to one side If the idea is not definite at the moment</w:t>
+      </w:r>
+      <w:r>
+        <w:rPr>
+          <w:lang w:val="en-US"/>
+        </w:rPr>
+        <w:t xml:space="preserve">. They can be used comfortably by users as they are familiar to almost anyone. </w:t>
+      </w:r>
+    </w:p>
+    <w:p>
+      <w:pPr>
+        <w:pStyle w:val="ListParagraph"/>
+        <w:rPr>
+          <w:lang w:val="en-US"/>
+        </w:rPr>
+      </w:pPr>
+    </w:p>
+    <w:p>
+      <w:pPr>
+        <w:pStyle w:val="ListParagraph"/>
+        <w:numPr>
+          <w:ilvl w:val="0"/>
+          <w:numId w:val="11"/>
+        </w:numPr>
+        <w:rPr>
+          <w:lang w:val="en-US"/>
+        </w:rPr>
+      </w:pPr>
+      <w:r>
+        <w:rPr>
+          <w:lang w:val="en-US"/>
+        </w:rPr>
+        <w:t>Need to read page 80 to 87 to answer this q</w:t>
+      </w:r>
+    </w:p>
+    <w:p>
+      <w:pPr>
+        <w:pStyle w:val="ListParagraph"/>
+        <w:rPr>
+          <w:lang w:val="en-US"/>
+        </w:rPr>
+      </w:pPr>
+    </w:p>
+    <w:p>
+      <w:pPr>
+        <w:pStyle w:val="ListParagraph"/>
+        <w:numPr>
+          <w:ilvl w:val="0"/>
+          <w:numId w:val="11"/>
+        </w:numPr>
+        <w:rPr>
+          <w:lang w:val="en-US"/>
+        </w:rPr>
+      </w:pPr>
+      <w:r>
+        <w:rPr>
+          <w:lang w:val="en-US"/>
+        </w:rPr>
+        <w:t xml:space="preserve">Wireframes are usually drawn. They depict the rough user interface based on the users requirements. They are fast to form and can be added to and changed during the requirements capture process. </w:t>
+      </w:r>
+    </w:p>
+    <w:p>
+      <w:pPr>
+        <w:pStyle w:val="ListParagraph"/>
+        <w:rPr>
+          <w:lang w:val="en-US"/>
+        </w:rPr>
+      </w:pPr>
+    </w:p>
+    <w:p>
+      <w:pPr>
+        <w:pStyle w:val="ListParagraph"/>
+        <w:numPr>
+          <w:ilvl w:val="0"/>
+          <w:numId w:val="11"/>
+        </w:numPr>
+        <w:rPr>
+          <w:lang w:val="en-US"/>
+        </w:rPr>
+      </w:pPr>
+      <w:r>
+        <w:rPr>
+          <w:lang w:val="en-US"/>
+        </w:rPr>
+        <w:t>Look at page 69 and 70</w:t>
+      </w:r>
+    </w:p>
+    <w:p>
+      <w:pPr>
+        <w:pStyle w:val="ListParagraph"/>
+        <w:rPr>
+          <w:lang w:val="en-US"/>
+        </w:rPr>
+      </w:pPr>
+    </w:p>
+    <w:p>
+      <w:pPr>
+        <w:rPr>
+          <w:lang w:val="en-US"/>
+        </w:rPr>
+      </w:pPr>
+    </w:p>
+    <w:p>
+      <w:pPr>
+        <w:rPr>
+          <w:lang w:val="en-US"/>
+        </w:rPr>
+      </w:pPr>
     </w:p>
     <w:sectPr>
-      <w:headerReference w:type="default" r:id="rId9"/>
+      <w:headerReference w:type="default" r:id="rId17"/>
       <w:pgSz w:w="11900" w:h="16840"/>
       <w:pgMar w:top="1440" w:right="1440" w:bottom="1440" w:left="1440" w:header="708" w:footer="708" w:gutter="0"/>
       <w:pgBorders w:offsetFrom="page">
@@ -1646,6 +3402,42 @@
     </w:sectPr>
   </w:body>
 </w:document>
+</file>
+
+<file path=word/comments.xml><?xml version="1.0" encoding="utf-8"?>
+<w:comments xmlns:wpc="http://schemas.microsoft.com/office/word/2010/wordprocessingCanvas" xmlns:cx="http://schemas.microsoft.com/office/drawing/2014/chartex" xmlns:cx1="http://schemas.microsoft.com/office/drawing/2015/9/8/chartex" xmlns:cx2="http://schemas.microsoft.com/office/drawing/2015/10/21/chartex" xmlns:cx3="http://schemas.microsoft.com/office/drawing/2016/5/9/chartex" xmlns:cx4="http://schemas.microsoft.com/office/drawing/2016/5/10/chartex" xmlns:cx5="http://schemas.microsoft.com/office/drawing/2016/5/11/chartex" xmlns:cx6="http://schemas.microsoft.com/office/drawing/2016/5/12/chartex" xmlns:cx7="http://schemas.microsoft.com/office/drawing/2016/5/13/chartex" xmlns:cx8="http://schemas.microsoft.com/office/drawing/2016/5/14/chartex" xmlns:mc="http://schemas.openxmlformats.org/markup-compatibility/2006" xmlns:aink="http://schemas.microsoft.com/office/drawing/2016/ink" xmlns:am3d="http://schemas.microsoft.com/office/drawing/2017/model3d" xmlns:o="urn:schemas-microsoft-com:office:office" xmlns:r="http://schemas.openxmlformats.org/officeDocument/2006/relationships" xmlns:m="http://schemas.openxmlformats.org/officeDocument/2006/math" xmlns:v="urn:schemas-microsoft-com:vml" xmlns:wp14="http://schemas.microsoft.com/office/word/2010/wordprocessingDrawing" xmlns:wp="http://schemas.openxmlformats.org/drawingml/2006/wordprocessingDrawing" xmlns:w10="urn:schemas-microsoft-com:office:word" xmlns:w="http://schemas.openxmlformats.org/wordprocessingml/2006/main" xmlns:w14="http://schemas.microsoft.com/office/word/2010/wordml" xmlns:w15="http://schemas.microsoft.com/office/word/2012/wordml" xmlns:w16cid="http://schemas.microsoft.com/office/word/2016/wordml/cid" xmlns:w16se="http://schemas.microsoft.com/office/word/2015/wordml/symex" xmlns:wpg="http://schemas.microsoft.com/office/word/2010/wordprocessingGroup" xmlns:wpi="http://schemas.microsoft.com/office/word/2010/wordprocessingInk" xmlns:wne="http://schemas.microsoft.com/office/word/2006/wordml" xmlns:wps="http://schemas.microsoft.com/office/word/2010/wordprocessingShape" mc:Ignorable="w14 w15 w16se w16cid wp14">
+  <w:comment w:id="1" w:author="Nadia Noormohamed" w:date="2018-10-19T22:18:00Z" w:initials="NN">
+    <w:p>
+      <w:pPr>
+        <w:pStyle w:val="CommentText"/>
+      </w:pPr>
+      <w:r>
+        <w:rPr>
+          <w:rStyle w:val="CommentReference"/>
+        </w:rPr>
+        <w:annotationRef/>
+      </w:r>
+      <w:r>
+        <w:t>Need to read page 80 to 89</w:t>
+      </w:r>
+      <w:r>
+        <w:t xml:space="preserve">, need to read over UML section again and need to summarise. </w:t>
+      </w:r>
+    </w:p>
+  </w:comment>
+</w:comments>
+</file>
+
+<file path=word/commentsExtended.xml><?xml version="1.0" encoding="utf-8"?>
+<w15:commentsEx xmlns:wpc="http://schemas.microsoft.com/office/word/2010/wordprocessingCanvas" xmlns:cx="http://schemas.microsoft.com/office/drawing/2014/chartex" xmlns:cx1="http://schemas.microsoft.com/office/drawing/2015/9/8/chartex" xmlns:cx2="http://schemas.microsoft.com/office/drawing/2015/10/21/chartex" xmlns:cx3="http://schemas.microsoft.com/office/drawing/2016/5/9/chartex" xmlns:cx4="http://schemas.microsoft.com/office/drawing/2016/5/10/chartex" xmlns:cx5="http://schemas.microsoft.com/office/drawing/2016/5/11/chartex" xmlns:cx6="http://schemas.microsoft.com/office/drawing/2016/5/12/chartex" xmlns:cx7="http://schemas.microsoft.com/office/drawing/2016/5/13/chartex" xmlns:cx8="http://schemas.microsoft.com/office/drawing/2016/5/14/chartex" xmlns:mc="http://schemas.openxmlformats.org/markup-compatibility/2006" xmlns:aink="http://schemas.microsoft.com/office/drawing/2016/ink" xmlns:am3d="http://schemas.microsoft.com/office/drawing/2017/model3d" xmlns:o="urn:schemas-microsoft-com:office:office" xmlns:r="http://schemas.openxmlformats.org/officeDocument/2006/relationships" xmlns:m="http://schemas.openxmlformats.org/officeDocument/2006/math" xmlns:v="urn:schemas-microsoft-com:vml" xmlns:wp14="http://schemas.microsoft.com/office/word/2010/wordprocessingDrawing" xmlns:wp="http://schemas.openxmlformats.org/drawingml/2006/wordprocessingDrawing" xmlns:w10="urn:schemas-microsoft-com:office:word" xmlns:w="http://schemas.openxmlformats.org/wordprocessingml/2006/main" xmlns:w14="http://schemas.microsoft.com/office/word/2010/wordml" xmlns:w15="http://schemas.microsoft.com/office/word/2012/wordml" xmlns:w16cid="http://schemas.microsoft.com/office/word/2016/wordml/cid" xmlns:w16se="http://schemas.microsoft.com/office/word/2015/wordml/symex" xmlns:wpg="http://schemas.microsoft.com/office/word/2010/wordprocessingGroup" xmlns:wpi="http://schemas.microsoft.com/office/word/2010/wordprocessingInk" xmlns:wne="http://schemas.microsoft.com/office/word/2006/wordml" xmlns:wps="http://schemas.microsoft.com/office/word/2010/wordprocessingShape" mc:Ignorable="w14 w15 w16se w16cid wp14">
+  <w15:commentEx w15:paraId="23735BF8" w15:done="0"/>
+</w15:commentsEx>
+</file>
+
+<file path=word/commentsIds.xml><?xml version="1.0" encoding="utf-8"?>
+<w16cid:commentsIds xmlns:wpc="http://schemas.microsoft.com/office/word/2010/wordprocessingCanvas" xmlns:cx="http://schemas.microsoft.com/office/drawing/2014/chartex" xmlns:cx1="http://schemas.microsoft.com/office/drawing/2015/9/8/chartex" xmlns:cx2="http://schemas.microsoft.com/office/drawing/2015/10/21/chartex" xmlns:cx3="http://schemas.microsoft.com/office/drawing/2016/5/9/chartex" xmlns:cx4="http://schemas.microsoft.com/office/drawing/2016/5/10/chartex" xmlns:cx5="http://schemas.microsoft.com/office/drawing/2016/5/11/chartex" xmlns:cx6="http://schemas.microsoft.com/office/drawing/2016/5/12/chartex" xmlns:cx7="http://schemas.microsoft.com/office/drawing/2016/5/13/chartex" xmlns:cx8="http://schemas.microsoft.com/office/drawing/2016/5/14/chartex" xmlns:mc="http://schemas.openxmlformats.org/markup-compatibility/2006" xmlns:aink="http://schemas.microsoft.com/office/drawing/2016/ink" xmlns:am3d="http://schemas.microsoft.com/office/drawing/2017/model3d" xmlns:o="urn:schemas-microsoft-com:office:office" xmlns:r="http://schemas.openxmlformats.org/officeDocument/2006/relationships" xmlns:m="http://schemas.openxmlformats.org/officeDocument/2006/math" xmlns:v="urn:schemas-microsoft-com:vml" xmlns:wp14="http://schemas.microsoft.com/office/word/2010/wordprocessingDrawing" xmlns:wp="http://schemas.openxmlformats.org/drawingml/2006/wordprocessingDrawing" xmlns:w10="urn:schemas-microsoft-com:office:word" xmlns:w="http://schemas.openxmlformats.org/wordprocessingml/2006/main" xmlns:w14="http://schemas.microsoft.com/office/word/2010/wordml" xmlns:w15="http://schemas.microsoft.com/office/word/2012/wordml" xmlns:w16cid="http://schemas.microsoft.com/office/word/2016/wordml/cid" xmlns:w16se="http://schemas.microsoft.com/office/word/2015/wordml/symex" xmlns:wpg="http://schemas.microsoft.com/office/word/2010/wordprocessingGroup" xmlns:wpi="http://schemas.microsoft.com/office/word/2010/wordprocessingInk" xmlns:wne="http://schemas.microsoft.com/office/word/2006/wordml" xmlns:wps="http://schemas.microsoft.com/office/word/2010/wordprocessingShape" mc:Ignorable="w14 w15 w16se w16cid wp14">
+  <w16cid:commentId w16cid:paraId="23735BF8" w16cid:durableId="1F74D6A0"/>
+</w16cid:commentsIds>
 </file>
 
 <file path=word/endnotes.xml><?xml version="1.0" encoding="utf-8"?>
@@ -1825,6 +3617,320 @@
     </w:lvl>
   </w:abstractNum>
   <w:abstractNum w:abstractNumId="1" w15:restartNumberingAfterBreak="0">
+    <w:nsid w:val="0B1E1DA3"/>
+    <w:multiLevelType w:val="hybridMultilevel"/>
+    <w:tmpl w:val="A0D6A578"/>
+    <w:lvl w:ilvl="0" w:tplc="C5D03C38">
+      <w:numFmt w:val="bullet"/>
+      <w:lvlText w:val="-"/>
+      <w:lvlJc w:val="left"/>
+      <w:pPr>
+        <w:ind w:left="1080" w:hanging="360"/>
+      </w:pPr>
+      <w:rPr>
+        <w:rFonts w:ascii="Calibri" w:eastAsiaTheme="minorHAnsi" w:hAnsi="Calibri" w:cs="Calibri" w:hint="default"/>
+      </w:rPr>
+    </w:lvl>
+    <w:lvl w:ilvl="1" w:tplc="04090003" w:tentative="1">
+      <w:start w:val="1"/>
+      <w:numFmt w:val="bullet"/>
+      <w:lvlText w:val="o"/>
+      <w:lvlJc w:val="left"/>
+      <w:pPr>
+        <w:ind w:left="1800" w:hanging="360"/>
+      </w:pPr>
+      <w:rPr>
+        <w:rFonts w:ascii="Courier New" w:hAnsi="Courier New" w:cs="Courier New" w:hint="default"/>
+      </w:rPr>
+    </w:lvl>
+    <w:lvl w:ilvl="2" w:tplc="04090005" w:tentative="1">
+      <w:start w:val="1"/>
+      <w:numFmt w:val="bullet"/>
+      <w:lvlText w:val=""/>
+      <w:lvlJc w:val="left"/>
+      <w:pPr>
+        <w:ind w:left="2520" w:hanging="360"/>
+      </w:pPr>
+      <w:rPr>
+        <w:rFonts w:ascii="Wingdings" w:hAnsi="Wingdings" w:hint="default"/>
+      </w:rPr>
+    </w:lvl>
+    <w:lvl w:ilvl="3" w:tplc="04090001" w:tentative="1">
+      <w:start w:val="1"/>
+      <w:numFmt w:val="bullet"/>
+      <w:lvlText w:val=""/>
+      <w:lvlJc w:val="left"/>
+      <w:pPr>
+        <w:ind w:left="3240" w:hanging="360"/>
+      </w:pPr>
+      <w:rPr>
+        <w:rFonts w:ascii="Symbol" w:hAnsi="Symbol" w:hint="default"/>
+      </w:rPr>
+    </w:lvl>
+    <w:lvl w:ilvl="4" w:tplc="04090003" w:tentative="1">
+      <w:start w:val="1"/>
+      <w:numFmt w:val="bullet"/>
+      <w:lvlText w:val="o"/>
+      <w:lvlJc w:val="left"/>
+      <w:pPr>
+        <w:ind w:left="3960" w:hanging="360"/>
+      </w:pPr>
+      <w:rPr>
+        <w:rFonts w:ascii="Courier New" w:hAnsi="Courier New" w:cs="Courier New" w:hint="default"/>
+      </w:rPr>
+    </w:lvl>
+    <w:lvl w:ilvl="5" w:tplc="04090005" w:tentative="1">
+      <w:start w:val="1"/>
+      <w:numFmt w:val="bullet"/>
+      <w:lvlText w:val=""/>
+      <w:lvlJc w:val="left"/>
+      <w:pPr>
+        <w:ind w:left="4680" w:hanging="360"/>
+      </w:pPr>
+      <w:rPr>
+        <w:rFonts w:ascii="Wingdings" w:hAnsi="Wingdings" w:hint="default"/>
+      </w:rPr>
+    </w:lvl>
+    <w:lvl w:ilvl="6" w:tplc="04090001" w:tentative="1">
+      <w:start w:val="1"/>
+      <w:numFmt w:val="bullet"/>
+      <w:lvlText w:val=""/>
+      <w:lvlJc w:val="left"/>
+      <w:pPr>
+        <w:ind w:left="5400" w:hanging="360"/>
+      </w:pPr>
+      <w:rPr>
+        <w:rFonts w:ascii="Symbol" w:hAnsi="Symbol" w:hint="default"/>
+      </w:rPr>
+    </w:lvl>
+    <w:lvl w:ilvl="7" w:tplc="04090003" w:tentative="1">
+      <w:start w:val="1"/>
+      <w:numFmt w:val="bullet"/>
+      <w:lvlText w:val="o"/>
+      <w:lvlJc w:val="left"/>
+      <w:pPr>
+        <w:ind w:left="6120" w:hanging="360"/>
+      </w:pPr>
+      <w:rPr>
+        <w:rFonts w:ascii="Courier New" w:hAnsi="Courier New" w:cs="Courier New" w:hint="default"/>
+      </w:rPr>
+    </w:lvl>
+    <w:lvl w:ilvl="8" w:tplc="04090005" w:tentative="1">
+      <w:start w:val="1"/>
+      <w:numFmt w:val="bullet"/>
+      <w:lvlText w:val=""/>
+      <w:lvlJc w:val="left"/>
+      <w:pPr>
+        <w:ind w:left="6840" w:hanging="360"/>
+      </w:pPr>
+      <w:rPr>
+        <w:rFonts w:ascii="Wingdings" w:hAnsi="Wingdings" w:hint="default"/>
+      </w:rPr>
+    </w:lvl>
+  </w:abstractNum>
+  <w:abstractNum w:abstractNumId="2" w15:restartNumberingAfterBreak="0">
+    <w:nsid w:val="0D2C1481"/>
+    <w:multiLevelType w:val="hybridMultilevel"/>
+    <w:tmpl w:val="E09A2396"/>
+    <w:lvl w:ilvl="0" w:tplc="C6E0040C">
+      <w:start w:val="1"/>
+      <w:numFmt w:val="bullet"/>
+      <w:lvlText w:val="▫"/>
+      <w:lvlJc w:val="left"/>
+      <w:pPr>
+        <w:ind w:left="1440" w:hanging="360"/>
+      </w:pPr>
+      <w:rPr>
+        <w:rFonts w:ascii="Courier New" w:hAnsi="Courier New" w:hint="default"/>
+      </w:rPr>
+    </w:lvl>
+    <w:lvl w:ilvl="1" w:tplc="04090003" w:tentative="1">
+      <w:start w:val="1"/>
+      <w:numFmt w:val="bullet"/>
+      <w:lvlText w:val="o"/>
+      <w:lvlJc w:val="left"/>
+      <w:pPr>
+        <w:ind w:left="2160" w:hanging="360"/>
+      </w:pPr>
+      <w:rPr>
+        <w:rFonts w:ascii="Courier New" w:hAnsi="Courier New" w:cs="Courier New" w:hint="default"/>
+      </w:rPr>
+    </w:lvl>
+    <w:lvl w:ilvl="2" w:tplc="04090005" w:tentative="1">
+      <w:start w:val="1"/>
+      <w:numFmt w:val="bullet"/>
+      <w:lvlText w:val=""/>
+      <w:lvlJc w:val="left"/>
+      <w:pPr>
+        <w:ind w:left="2880" w:hanging="360"/>
+      </w:pPr>
+      <w:rPr>
+        <w:rFonts w:ascii="Wingdings" w:hAnsi="Wingdings" w:hint="default"/>
+      </w:rPr>
+    </w:lvl>
+    <w:lvl w:ilvl="3" w:tplc="04090001" w:tentative="1">
+      <w:start w:val="1"/>
+      <w:numFmt w:val="bullet"/>
+      <w:lvlText w:val=""/>
+      <w:lvlJc w:val="left"/>
+      <w:pPr>
+        <w:ind w:left="3600" w:hanging="360"/>
+      </w:pPr>
+      <w:rPr>
+        <w:rFonts w:ascii="Symbol" w:hAnsi="Symbol" w:hint="default"/>
+      </w:rPr>
+    </w:lvl>
+    <w:lvl w:ilvl="4" w:tplc="04090003" w:tentative="1">
+      <w:start w:val="1"/>
+      <w:numFmt w:val="bullet"/>
+      <w:lvlText w:val="o"/>
+      <w:lvlJc w:val="left"/>
+      <w:pPr>
+        <w:ind w:left="4320" w:hanging="360"/>
+      </w:pPr>
+      <w:rPr>
+        <w:rFonts w:ascii="Courier New" w:hAnsi="Courier New" w:cs="Courier New" w:hint="default"/>
+      </w:rPr>
+    </w:lvl>
+    <w:lvl w:ilvl="5" w:tplc="04090005" w:tentative="1">
+      <w:start w:val="1"/>
+      <w:numFmt w:val="bullet"/>
+      <w:lvlText w:val=""/>
+      <w:lvlJc w:val="left"/>
+      <w:pPr>
+        <w:ind w:left="5040" w:hanging="360"/>
+      </w:pPr>
+      <w:rPr>
+        <w:rFonts w:ascii="Wingdings" w:hAnsi="Wingdings" w:hint="default"/>
+      </w:rPr>
+    </w:lvl>
+    <w:lvl w:ilvl="6" w:tplc="04090001" w:tentative="1">
+      <w:start w:val="1"/>
+      <w:numFmt w:val="bullet"/>
+      <w:lvlText w:val=""/>
+      <w:lvlJc w:val="left"/>
+      <w:pPr>
+        <w:ind w:left="5760" w:hanging="360"/>
+      </w:pPr>
+      <w:rPr>
+        <w:rFonts w:ascii="Symbol" w:hAnsi="Symbol" w:hint="default"/>
+      </w:rPr>
+    </w:lvl>
+    <w:lvl w:ilvl="7" w:tplc="04090003" w:tentative="1">
+      <w:start w:val="1"/>
+      <w:numFmt w:val="bullet"/>
+      <w:lvlText w:val="o"/>
+      <w:lvlJc w:val="left"/>
+      <w:pPr>
+        <w:ind w:left="6480" w:hanging="360"/>
+      </w:pPr>
+      <w:rPr>
+        <w:rFonts w:ascii="Courier New" w:hAnsi="Courier New" w:cs="Courier New" w:hint="default"/>
+      </w:rPr>
+    </w:lvl>
+    <w:lvl w:ilvl="8" w:tplc="04090005" w:tentative="1">
+      <w:start w:val="1"/>
+      <w:numFmt w:val="bullet"/>
+      <w:lvlText w:val=""/>
+      <w:lvlJc w:val="left"/>
+      <w:pPr>
+        <w:ind w:left="7200" w:hanging="360"/>
+      </w:pPr>
+      <w:rPr>
+        <w:rFonts w:ascii="Wingdings" w:hAnsi="Wingdings" w:hint="default"/>
+      </w:rPr>
+    </w:lvl>
+  </w:abstractNum>
+  <w:abstractNum w:abstractNumId="3" w15:restartNumberingAfterBreak="0">
+    <w:nsid w:val="0D3438D7"/>
+    <w:multiLevelType w:val="hybridMultilevel"/>
+    <w:tmpl w:val="B038EBA4"/>
+    <w:lvl w:ilvl="0" w:tplc="0409000F">
+      <w:start w:val="1"/>
+      <w:numFmt w:val="decimal"/>
+      <w:lvlText w:val="%1."/>
+      <w:lvlJc w:val="left"/>
+      <w:pPr>
+        <w:ind w:left="720" w:hanging="360"/>
+      </w:pPr>
+      <w:rPr>
+        <w:rFonts w:hint="default"/>
+      </w:rPr>
+    </w:lvl>
+    <w:lvl w:ilvl="1" w:tplc="04090019" w:tentative="1">
+      <w:start w:val="1"/>
+      <w:numFmt w:val="lowerLetter"/>
+      <w:lvlText w:val="%2."/>
+      <w:lvlJc w:val="left"/>
+      <w:pPr>
+        <w:ind w:left="1440" w:hanging="360"/>
+      </w:pPr>
+    </w:lvl>
+    <w:lvl w:ilvl="2" w:tplc="0409001B" w:tentative="1">
+      <w:start w:val="1"/>
+      <w:numFmt w:val="lowerRoman"/>
+      <w:lvlText w:val="%3."/>
+      <w:lvlJc w:val="right"/>
+      <w:pPr>
+        <w:ind w:left="2160" w:hanging="180"/>
+      </w:pPr>
+    </w:lvl>
+    <w:lvl w:ilvl="3" w:tplc="0409000F" w:tentative="1">
+      <w:start w:val="1"/>
+      <w:numFmt w:val="decimal"/>
+      <w:lvlText w:val="%4."/>
+      <w:lvlJc w:val="left"/>
+      <w:pPr>
+        <w:ind w:left="2880" w:hanging="360"/>
+      </w:pPr>
+    </w:lvl>
+    <w:lvl w:ilvl="4" w:tplc="04090019" w:tentative="1">
+      <w:start w:val="1"/>
+      <w:numFmt w:val="lowerLetter"/>
+      <w:lvlText w:val="%5."/>
+      <w:lvlJc w:val="left"/>
+      <w:pPr>
+        <w:ind w:left="3600" w:hanging="360"/>
+      </w:pPr>
+    </w:lvl>
+    <w:lvl w:ilvl="5" w:tplc="0409001B" w:tentative="1">
+      <w:start w:val="1"/>
+      <w:numFmt w:val="lowerRoman"/>
+      <w:lvlText w:val="%6."/>
+      <w:lvlJc w:val="right"/>
+      <w:pPr>
+        <w:ind w:left="4320" w:hanging="180"/>
+      </w:pPr>
+    </w:lvl>
+    <w:lvl w:ilvl="6" w:tplc="0409000F" w:tentative="1">
+      <w:start w:val="1"/>
+      <w:numFmt w:val="decimal"/>
+      <w:lvlText w:val="%7."/>
+      <w:lvlJc w:val="left"/>
+      <w:pPr>
+        <w:ind w:left="5040" w:hanging="360"/>
+      </w:pPr>
+    </w:lvl>
+    <w:lvl w:ilvl="7" w:tplc="04090019" w:tentative="1">
+      <w:start w:val="1"/>
+      <w:numFmt w:val="lowerLetter"/>
+      <w:lvlText w:val="%8."/>
+      <w:lvlJc w:val="left"/>
+      <w:pPr>
+        <w:ind w:left="5760" w:hanging="360"/>
+      </w:pPr>
+    </w:lvl>
+    <w:lvl w:ilvl="8" w:tplc="0409001B" w:tentative="1">
+      <w:start w:val="1"/>
+      <w:numFmt w:val="lowerRoman"/>
+      <w:lvlText w:val="%9."/>
+      <w:lvlJc w:val="right"/>
+      <w:pPr>
+        <w:ind w:left="6480" w:hanging="180"/>
+      </w:pPr>
+    </w:lvl>
+  </w:abstractNum>
+  <w:abstractNum w:abstractNumId="4" w15:restartNumberingAfterBreak="0">
     <w:nsid w:val="12E87195"/>
     <w:multiLevelType w:val="hybridMultilevel"/>
     <w:tmpl w:val="868627C8"/>
@@ -1937,7 +4043,7 @@
       </w:rPr>
     </w:lvl>
   </w:abstractNum>
-  <w:abstractNum w:abstractNumId="2" w15:restartNumberingAfterBreak="0">
+  <w:abstractNum w:abstractNumId="5" w15:restartNumberingAfterBreak="0">
     <w:nsid w:val="1CE246FB"/>
     <w:multiLevelType w:val="hybridMultilevel"/>
     <w:tmpl w:val="B530A62C"/>
@@ -2050,7 +4156,120 @@
       </w:rPr>
     </w:lvl>
   </w:abstractNum>
-  <w:abstractNum w:abstractNumId="3" w15:restartNumberingAfterBreak="0">
+  <w:abstractNum w:abstractNumId="6" w15:restartNumberingAfterBreak="0">
+    <w:nsid w:val="204531ED"/>
+    <w:multiLevelType w:val="hybridMultilevel"/>
+    <w:tmpl w:val="78643008"/>
+    <w:lvl w:ilvl="0" w:tplc="C6E0040C">
+      <w:start w:val="1"/>
+      <w:numFmt w:val="bullet"/>
+      <w:lvlText w:val="▫"/>
+      <w:lvlJc w:val="left"/>
+      <w:pPr>
+        <w:ind w:left="720" w:hanging="360"/>
+      </w:pPr>
+      <w:rPr>
+        <w:rFonts w:ascii="Courier New" w:hAnsi="Courier New" w:hint="default"/>
+      </w:rPr>
+    </w:lvl>
+    <w:lvl w:ilvl="1" w:tplc="04090003" w:tentative="1">
+      <w:start w:val="1"/>
+      <w:numFmt w:val="bullet"/>
+      <w:lvlText w:val="o"/>
+      <w:lvlJc w:val="left"/>
+      <w:pPr>
+        <w:ind w:left="1440" w:hanging="360"/>
+      </w:pPr>
+      <w:rPr>
+        <w:rFonts w:ascii="Courier New" w:hAnsi="Courier New" w:cs="Courier New" w:hint="default"/>
+      </w:rPr>
+    </w:lvl>
+    <w:lvl w:ilvl="2" w:tplc="04090005" w:tentative="1">
+      <w:start w:val="1"/>
+      <w:numFmt w:val="bullet"/>
+      <w:lvlText w:val=""/>
+      <w:lvlJc w:val="left"/>
+      <w:pPr>
+        <w:ind w:left="2160" w:hanging="360"/>
+      </w:pPr>
+      <w:rPr>
+        <w:rFonts w:ascii="Wingdings" w:hAnsi="Wingdings" w:hint="default"/>
+      </w:rPr>
+    </w:lvl>
+    <w:lvl w:ilvl="3" w:tplc="04090001" w:tentative="1">
+      <w:start w:val="1"/>
+      <w:numFmt w:val="bullet"/>
+      <w:lvlText w:val=""/>
+      <w:lvlJc w:val="left"/>
+      <w:pPr>
+        <w:ind w:left="2880" w:hanging="360"/>
+      </w:pPr>
+      <w:rPr>
+        <w:rFonts w:ascii="Symbol" w:hAnsi="Symbol" w:hint="default"/>
+      </w:rPr>
+    </w:lvl>
+    <w:lvl w:ilvl="4" w:tplc="04090003" w:tentative="1">
+      <w:start w:val="1"/>
+      <w:numFmt w:val="bullet"/>
+      <w:lvlText w:val="o"/>
+      <w:lvlJc w:val="left"/>
+      <w:pPr>
+        <w:ind w:left="3600" w:hanging="360"/>
+      </w:pPr>
+      <w:rPr>
+        <w:rFonts w:ascii="Courier New" w:hAnsi="Courier New" w:cs="Courier New" w:hint="default"/>
+      </w:rPr>
+    </w:lvl>
+    <w:lvl w:ilvl="5" w:tplc="04090005" w:tentative="1">
+      <w:start w:val="1"/>
+      <w:numFmt w:val="bullet"/>
+      <w:lvlText w:val=""/>
+      <w:lvlJc w:val="left"/>
+      <w:pPr>
+        <w:ind w:left="4320" w:hanging="360"/>
+      </w:pPr>
+      <w:rPr>
+        <w:rFonts w:ascii="Wingdings" w:hAnsi="Wingdings" w:hint="default"/>
+      </w:rPr>
+    </w:lvl>
+    <w:lvl w:ilvl="6" w:tplc="04090001" w:tentative="1">
+      <w:start w:val="1"/>
+      <w:numFmt w:val="bullet"/>
+      <w:lvlText w:val=""/>
+      <w:lvlJc w:val="left"/>
+      <w:pPr>
+        <w:ind w:left="5040" w:hanging="360"/>
+      </w:pPr>
+      <w:rPr>
+        <w:rFonts w:ascii="Symbol" w:hAnsi="Symbol" w:hint="default"/>
+      </w:rPr>
+    </w:lvl>
+    <w:lvl w:ilvl="7" w:tplc="04090003" w:tentative="1">
+      <w:start w:val="1"/>
+      <w:numFmt w:val="bullet"/>
+      <w:lvlText w:val="o"/>
+      <w:lvlJc w:val="left"/>
+      <w:pPr>
+        <w:ind w:left="5760" w:hanging="360"/>
+      </w:pPr>
+      <w:rPr>
+        <w:rFonts w:ascii="Courier New" w:hAnsi="Courier New" w:cs="Courier New" w:hint="default"/>
+      </w:rPr>
+    </w:lvl>
+    <w:lvl w:ilvl="8" w:tplc="04090005" w:tentative="1">
+      <w:start w:val="1"/>
+      <w:numFmt w:val="bullet"/>
+      <w:lvlText w:val=""/>
+      <w:lvlJc w:val="left"/>
+      <w:pPr>
+        <w:ind w:left="6480" w:hanging="360"/>
+      </w:pPr>
+      <w:rPr>
+        <w:rFonts w:ascii="Wingdings" w:hAnsi="Wingdings" w:hint="default"/>
+      </w:rPr>
+    </w:lvl>
+  </w:abstractNum>
+  <w:abstractNum w:abstractNumId="7" w15:restartNumberingAfterBreak="0">
     <w:nsid w:val="24743602"/>
     <w:multiLevelType w:val="hybridMultilevel"/>
     <w:tmpl w:val="690C57B2"/>
@@ -2163,7 +4382,232 @@
       </w:rPr>
     </w:lvl>
   </w:abstractNum>
-  <w:abstractNum w:abstractNumId="4" w15:restartNumberingAfterBreak="0">
+  <w:abstractNum w:abstractNumId="8" w15:restartNumberingAfterBreak="0">
+    <w:nsid w:val="24F1702D"/>
+    <w:multiLevelType w:val="hybridMultilevel"/>
+    <w:tmpl w:val="9ADC8C64"/>
+    <w:lvl w:ilvl="0" w:tplc="C5D03C38">
+      <w:numFmt w:val="bullet"/>
+      <w:lvlText w:val="-"/>
+      <w:lvlJc w:val="left"/>
+      <w:pPr>
+        <w:ind w:left="1080" w:hanging="360"/>
+      </w:pPr>
+      <w:rPr>
+        <w:rFonts w:ascii="Calibri" w:eastAsiaTheme="minorHAnsi" w:hAnsi="Calibri" w:cs="Calibri" w:hint="default"/>
+      </w:rPr>
+    </w:lvl>
+    <w:lvl w:ilvl="1" w:tplc="04090003" w:tentative="1">
+      <w:start w:val="1"/>
+      <w:numFmt w:val="bullet"/>
+      <w:lvlText w:val="o"/>
+      <w:lvlJc w:val="left"/>
+      <w:pPr>
+        <w:ind w:left="1440" w:hanging="360"/>
+      </w:pPr>
+      <w:rPr>
+        <w:rFonts w:ascii="Courier New" w:hAnsi="Courier New" w:cs="Courier New" w:hint="default"/>
+      </w:rPr>
+    </w:lvl>
+    <w:lvl w:ilvl="2" w:tplc="04090005" w:tentative="1">
+      <w:start w:val="1"/>
+      <w:numFmt w:val="bullet"/>
+      <w:lvlText w:val=""/>
+      <w:lvlJc w:val="left"/>
+      <w:pPr>
+        <w:ind w:left="2160" w:hanging="360"/>
+      </w:pPr>
+      <w:rPr>
+        <w:rFonts w:ascii="Wingdings" w:hAnsi="Wingdings" w:hint="default"/>
+      </w:rPr>
+    </w:lvl>
+    <w:lvl w:ilvl="3" w:tplc="04090001" w:tentative="1">
+      <w:start w:val="1"/>
+      <w:numFmt w:val="bullet"/>
+      <w:lvlText w:val=""/>
+      <w:lvlJc w:val="left"/>
+      <w:pPr>
+        <w:ind w:left="2880" w:hanging="360"/>
+      </w:pPr>
+      <w:rPr>
+        <w:rFonts w:ascii="Symbol" w:hAnsi="Symbol" w:hint="default"/>
+      </w:rPr>
+    </w:lvl>
+    <w:lvl w:ilvl="4" w:tplc="04090003" w:tentative="1">
+      <w:start w:val="1"/>
+      <w:numFmt w:val="bullet"/>
+      <w:lvlText w:val="o"/>
+      <w:lvlJc w:val="left"/>
+      <w:pPr>
+        <w:ind w:left="3600" w:hanging="360"/>
+      </w:pPr>
+      <w:rPr>
+        <w:rFonts w:ascii="Courier New" w:hAnsi="Courier New" w:cs="Courier New" w:hint="default"/>
+      </w:rPr>
+    </w:lvl>
+    <w:lvl w:ilvl="5" w:tplc="04090005" w:tentative="1">
+      <w:start w:val="1"/>
+      <w:numFmt w:val="bullet"/>
+      <w:lvlText w:val=""/>
+      <w:lvlJc w:val="left"/>
+      <w:pPr>
+        <w:ind w:left="4320" w:hanging="360"/>
+      </w:pPr>
+      <w:rPr>
+        <w:rFonts w:ascii="Wingdings" w:hAnsi="Wingdings" w:hint="default"/>
+      </w:rPr>
+    </w:lvl>
+    <w:lvl w:ilvl="6" w:tplc="04090001" w:tentative="1">
+      <w:start w:val="1"/>
+      <w:numFmt w:val="bullet"/>
+      <w:lvlText w:val=""/>
+      <w:lvlJc w:val="left"/>
+      <w:pPr>
+        <w:ind w:left="5040" w:hanging="360"/>
+      </w:pPr>
+      <w:rPr>
+        <w:rFonts w:ascii="Symbol" w:hAnsi="Symbol" w:hint="default"/>
+      </w:rPr>
+    </w:lvl>
+    <w:lvl w:ilvl="7" w:tplc="04090003" w:tentative="1">
+      <w:start w:val="1"/>
+      <w:numFmt w:val="bullet"/>
+      <w:lvlText w:val="o"/>
+      <w:lvlJc w:val="left"/>
+      <w:pPr>
+        <w:ind w:left="5760" w:hanging="360"/>
+      </w:pPr>
+      <w:rPr>
+        <w:rFonts w:ascii="Courier New" w:hAnsi="Courier New" w:cs="Courier New" w:hint="default"/>
+      </w:rPr>
+    </w:lvl>
+    <w:lvl w:ilvl="8" w:tplc="04090005" w:tentative="1">
+      <w:start w:val="1"/>
+      <w:numFmt w:val="bullet"/>
+      <w:lvlText w:val=""/>
+      <w:lvlJc w:val="left"/>
+      <w:pPr>
+        <w:ind w:left="6480" w:hanging="360"/>
+      </w:pPr>
+      <w:rPr>
+        <w:rFonts w:ascii="Wingdings" w:hAnsi="Wingdings" w:hint="default"/>
+      </w:rPr>
+    </w:lvl>
+  </w:abstractNum>
+  <w:abstractNum w:abstractNumId="9" w15:restartNumberingAfterBreak="0">
+    <w:nsid w:val="39566418"/>
+    <w:multiLevelType w:val="hybridMultilevel"/>
+    <w:tmpl w:val="55B43118"/>
+    <w:lvl w:ilvl="0" w:tplc="C6E0040C">
+      <w:start w:val="1"/>
+      <w:numFmt w:val="bullet"/>
+      <w:lvlText w:val="▫"/>
+      <w:lvlJc w:val="left"/>
+      <w:pPr>
+        <w:ind w:left="1080" w:hanging="360"/>
+      </w:pPr>
+      <w:rPr>
+        <w:rFonts w:ascii="Courier New" w:hAnsi="Courier New" w:hint="default"/>
+      </w:rPr>
+    </w:lvl>
+    <w:lvl w:ilvl="1" w:tplc="04090003" w:tentative="1">
+      <w:start w:val="1"/>
+      <w:numFmt w:val="bullet"/>
+      <w:lvlText w:val="o"/>
+      <w:lvlJc w:val="left"/>
+      <w:pPr>
+        <w:ind w:left="1800" w:hanging="360"/>
+      </w:pPr>
+      <w:rPr>
+        <w:rFonts w:ascii="Courier New" w:hAnsi="Courier New" w:cs="Courier New" w:hint="default"/>
+      </w:rPr>
+    </w:lvl>
+    <w:lvl w:ilvl="2" w:tplc="04090005" w:tentative="1">
+      <w:start w:val="1"/>
+      <w:numFmt w:val="bullet"/>
+      <w:lvlText w:val=""/>
+      <w:lvlJc w:val="left"/>
+      <w:pPr>
+        <w:ind w:left="2520" w:hanging="360"/>
+      </w:pPr>
+      <w:rPr>
+        <w:rFonts w:ascii="Wingdings" w:hAnsi="Wingdings" w:hint="default"/>
+      </w:rPr>
+    </w:lvl>
+    <w:lvl w:ilvl="3" w:tplc="04090001" w:tentative="1">
+      <w:start w:val="1"/>
+      <w:numFmt w:val="bullet"/>
+      <w:lvlText w:val=""/>
+      <w:lvlJc w:val="left"/>
+      <w:pPr>
+        <w:ind w:left="3240" w:hanging="360"/>
+      </w:pPr>
+      <w:rPr>
+        <w:rFonts w:ascii="Symbol" w:hAnsi="Symbol" w:hint="default"/>
+      </w:rPr>
+    </w:lvl>
+    <w:lvl w:ilvl="4" w:tplc="04090003" w:tentative="1">
+      <w:start w:val="1"/>
+      <w:numFmt w:val="bullet"/>
+      <w:lvlText w:val="o"/>
+      <w:lvlJc w:val="left"/>
+      <w:pPr>
+        <w:ind w:left="3960" w:hanging="360"/>
+      </w:pPr>
+      <w:rPr>
+        <w:rFonts w:ascii="Courier New" w:hAnsi="Courier New" w:cs="Courier New" w:hint="default"/>
+      </w:rPr>
+    </w:lvl>
+    <w:lvl w:ilvl="5" w:tplc="04090005" w:tentative="1">
+      <w:start w:val="1"/>
+      <w:numFmt w:val="bullet"/>
+      <w:lvlText w:val=""/>
+      <w:lvlJc w:val="left"/>
+      <w:pPr>
+        <w:ind w:left="4680" w:hanging="360"/>
+      </w:pPr>
+      <w:rPr>
+        <w:rFonts w:ascii="Wingdings" w:hAnsi="Wingdings" w:hint="default"/>
+      </w:rPr>
+    </w:lvl>
+    <w:lvl w:ilvl="6" w:tplc="04090001" w:tentative="1">
+      <w:start w:val="1"/>
+      <w:numFmt w:val="bullet"/>
+      <w:lvlText w:val=""/>
+      <w:lvlJc w:val="left"/>
+      <w:pPr>
+        <w:ind w:left="5400" w:hanging="360"/>
+      </w:pPr>
+      <w:rPr>
+        <w:rFonts w:ascii="Symbol" w:hAnsi="Symbol" w:hint="default"/>
+      </w:rPr>
+    </w:lvl>
+    <w:lvl w:ilvl="7" w:tplc="04090003" w:tentative="1">
+      <w:start w:val="1"/>
+      <w:numFmt w:val="bullet"/>
+      <w:lvlText w:val="o"/>
+      <w:lvlJc w:val="left"/>
+      <w:pPr>
+        <w:ind w:left="6120" w:hanging="360"/>
+      </w:pPr>
+      <w:rPr>
+        <w:rFonts w:ascii="Courier New" w:hAnsi="Courier New" w:cs="Courier New" w:hint="default"/>
+      </w:rPr>
+    </w:lvl>
+    <w:lvl w:ilvl="8" w:tplc="04090005" w:tentative="1">
+      <w:start w:val="1"/>
+      <w:numFmt w:val="bullet"/>
+      <w:lvlText w:val=""/>
+      <w:lvlJc w:val="left"/>
+      <w:pPr>
+        <w:ind w:left="6840" w:hanging="360"/>
+      </w:pPr>
+      <w:rPr>
+        <w:rFonts w:ascii="Wingdings" w:hAnsi="Wingdings" w:hint="default"/>
+      </w:rPr>
+    </w:lvl>
+  </w:abstractNum>
+  <w:abstractNum w:abstractNumId="10" w15:restartNumberingAfterBreak="0">
     <w:nsid w:val="39A6426C"/>
     <w:multiLevelType w:val="hybridMultilevel"/>
     <w:tmpl w:val="DCC063CE"/>
@@ -2276,7 +4720,7 @@
       </w:rPr>
     </w:lvl>
   </w:abstractNum>
-  <w:abstractNum w:abstractNumId="5" w15:restartNumberingAfterBreak="0">
+  <w:abstractNum w:abstractNumId="11" w15:restartNumberingAfterBreak="0">
     <w:nsid w:val="3CE736E2"/>
     <w:multiLevelType w:val="hybridMultilevel"/>
     <w:tmpl w:val="BDC6C984"/>
@@ -2389,7 +4833,233 @@
       </w:rPr>
     </w:lvl>
   </w:abstractNum>
-  <w:abstractNum w:abstractNumId="6" w15:restartNumberingAfterBreak="0">
+  <w:abstractNum w:abstractNumId="12" w15:restartNumberingAfterBreak="0">
+    <w:nsid w:val="3D051D94"/>
+    <w:multiLevelType w:val="hybridMultilevel"/>
+    <w:tmpl w:val="FA2C2966"/>
+    <w:lvl w:ilvl="0" w:tplc="C6E0040C">
+      <w:start w:val="1"/>
+      <w:numFmt w:val="bullet"/>
+      <w:lvlText w:val="▫"/>
+      <w:lvlJc w:val="left"/>
+      <w:pPr>
+        <w:ind w:left="720" w:hanging="360"/>
+      </w:pPr>
+      <w:rPr>
+        <w:rFonts w:ascii="Courier New" w:hAnsi="Courier New" w:hint="default"/>
+      </w:rPr>
+    </w:lvl>
+    <w:lvl w:ilvl="1" w:tplc="04090003" w:tentative="1">
+      <w:start w:val="1"/>
+      <w:numFmt w:val="bullet"/>
+      <w:lvlText w:val="o"/>
+      <w:lvlJc w:val="left"/>
+      <w:pPr>
+        <w:ind w:left="1440" w:hanging="360"/>
+      </w:pPr>
+      <w:rPr>
+        <w:rFonts w:ascii="Courier New" w:hAnsi="Courier New" w:cs="Courier New" w:hint="default"/>
+      </w:rPr>
+    </w:lvl>
+    <w:lvl w:ilvl="2" w:tplc="04090005" w:tentative="1">
+      <w:start w:val="1"/>
+      <w:numFmt w:val="bullet"/>
+      <w:lvlText w:val=""/>
+      <w:lvlJc w:val="left"/>
+      <w:pPr>
+        <w:ind w:left="2160" w:hanging="360"/>
+      </w:pPr>
+      <w:rPr>
+        <w:rFonts w:ascii="Wingdings" w:hAnsi="Wingdings" w:hint="default"/>
+      </w:rPr>
+    </w:lvl>
+    <w:lvl w:ilvl="3" w:tplc="04090001" w:tentative="1">
+      <w:start w:val="1"/>
+      <w:numFmt w:val="bullet"/>
+      <w:lvlText w:val=""/>
+      <w:lvlJc w:val="left"/>
+      <w:pPr>
+        <w:ind w:left="2880" w:hanging="360"/>
+      </w:pPr>
+      <w:rPr>
+        <w:rFonts w:ascii="Symbol" w:hAnsi="Symbol" w:hint="default"/>
+      </w:rPr>
+    </w:lvl>
+    <w:lvl w:ilvl="4" w:tplc="04090003" w:tentative="1">
+      <w:start w:val="1"/>
+      <w:numFmt w:val="bullet"/>
+      <w:lvlText w:val="o"/>
+      <w:lvlJc w:val="left"/>
+      <w:pPr>
+        <w:ind w:left="3600" w:hanging="360"/>
+      </w:pPr>
+      <w:rPr>
+        <w:rFonts w:ascii="Courier New" w:hAnsi="Courier New" w:cs="Courier New" w:hint="default"/>
+      </w:rPr>
+    </w:lvl>
+    <w:lvl w:ilvl="5" w:tplc="04090005" w:tentative="1">
+      <w:start w:val="1"/>
+      <w:numFmt w:val="bullet"/>
+      <w:lvlText w:val=""/>
+      <w:lvlJc w:val="left"/>
+      <w:pPr>
+        <w:ind w:left="4320" w:hanging="360"/>
+      </w:pPr>
+      <w:rPr>
+        <w:rFonts w:ascii="Wingdings" w:hAnsi="Wingdings" w:hint="default"/>
+      </w:rPr>
+    </w:lvl>
+    <w:lvl w:ilvl="6" w:tplc="04090001" w:tentative="1">
+      <w:start w:val="1"/>
+      <w:numFmt w:val="bullet"/>
+      <w:lvlText w:val=""/>
+      <w:lvlJc w:val="left"/>
+      <w:pPr>
+        <w:ind w:left="5040" w:hanging="360"/>
+      </w:pPr>
+      <w:rPr>
+        <w:rFonts w:ascii="Symbol" w:hAnsi="Symbol" w:hint="default"/>
+      </w:rPr>
+    </w:lvl>
+    <w:lvl w:ilvl="7" w:tplc="04090003" w:tentative="1">
+      <w:start w:val="1"/>
+      <w:numFmt w:val="bullet"/>
+      <w:lvlText w:val="o"/>
+      <w:lvlJc w:val="left"/>
+      <w:pPr>
+        <w:ind w:left="5760" w:hanging="360"/>
+      </w:pPr>
+      <w:rPr>
+        <w:rFonts w:ascii="Courier New" w:hAnsi="Courier New" w:cs="Courier New" w:hint="default"/>
+      </w:rPr>
+    </w:lvl>
+    <w:lvl w:ilvl="8" w:tplc="04090005" w:tentative="1">
+      <w:start w:val="1"/>
+      <w:numFmt w:val="bullet"/>
+      <w:lvlText w:val=""/>
+      <w:lvlJc w:val="left"/>
+      <w:pPr>
+        <w:ind w:left="6480" w:hanging="360"/>
+      </w:pPr>
+      <w:rPr>
+        <w:rFonts w:ascii="Wingdings" w:hAnsi="Wingdings" w:hint="default"/>
+      </w:rPr>
+    </w:lvl>
+  </w:abstractNum>
+  <w:abstractNum w:abstractNumId="13" w15:restartNumberingAfterBreak="0">
+    <w:nsid w:val="46393460"/>
+    <w:multiLevelType w:val="hybridMultilevel"/>
+    <w:tmpl w:val="20A83056"/>
+    <w:lvl w:ilvl="0" w:tplc="04090001">
+      <w:start w:val="1"/>
+      <w:numFmt w:val="bullet"/>
+      <w:lvlText w:val=""/>
+      <w:lvlJc w:val="left"/>
+      <w:pPr>
+        <w:ind w:left="1440" w:hanging="360"/>
+      </w:pPr>
+      <w:rPr>
+        <w:rFonts w:ascii="Symbol" w:hAnsi="Symbol" w:hint="default"/>
+      </w:rPr>
+    </w:lvl>
+    <w:lvl w:ilvl="1" w:tplc="04090003" w:tentative="1">
+      <w:start w:val="1"/>
+      <w:numFmt w:val="bullet"/>
+      <w:lvlText w:val="o"/>
+      <w:lvlJc w:val="left"/>
+      <w:pPr>
+        <w:ind w:left="2160" w:hanging="360"/>
+      </w:pPr>
+      <w:rPr>
+        <w:rFonts w:ascii="Courier New" w:hAnsi="Courier New" w:cs="Courier New" w:hint="default"/>
+      </w:rPr>
+    </w:lvl>
+    <w:lvl w:ilvl="2" w:tplc="04090005" w:tentative="1">
+      <w:start w:val="1"/>
+      <w:numFmt w:val="bullet"/>
+      <w:lvlText w:val=""/>
+      <w:lvlJc w:val="left"/>
+      <w:pPr>
+        <w:ind w:left="2880" w:hanging="360"/>
+      </w:pPr>
+      <w:rPr>
+        <w:rFonts w:ascii="Wingdings" w:hAnsi="Wingdings" w:hint="default"/>
+      </w:rPr>
+    </w:lvl>
+    <w:lvl w:ilvl="3" w:tplc="04090001" w:tentative="1">
+      <w:start w:val="1"/>
+      <w:numFmt w:val="bullet"/>
+      <w:lvlText w:val=""/>
+      <w:lvlJc w:val="left"/>
+      <w:pPr>
+        <w:ind w:left="3600" w:hanging="360"/>
+      </w:pPr>
+      <w:rPr>
+        <w:rFonts w:ascii="Symbol" w:hAnsi="Symbol" w:hint="default"/>
+      </w:rPr>
+    </w:lvl>
+    <w:lvl w:ilvl="4" w:tplc="04090003" w:tentative="1">
+      <w:start w:val="1"/>
+      <w:numFmt w:val="bullet"/>
+      <w:lvlText w:val="o"/>
+      <w:lvlJc w:val="left"/>
+      <w:pPr>
+        <w:ind w:left="4320" w:hanging="360"/>
+      </w:pPr>
+      <w:rPr>
+        <w:rFonts w:ascii="Courier New" w:hAnsi="Courier New" w:cs="Courier New" w:hint="default"/>
+      </w:rPr>
+    </w:lvl>
+    <w:lvl w:ilvl="5" w:tplc="04090005" w:tentative="1">
+      <w:start w:val="1"/>
+      <w:numFmt w:val="bullet"/>
+      <w:lvlText w:val=""/>
+      <w:lvlJc w:val="left"/>
+      <w:pPr>
+        <w:ind w:left="5040" w:hanging="360"/>
+      </w:pPr>
+      <w:rPr>
+        <w:rFonts w:ascii="Wingdings" w:hAnsi="Wingdings" w:hint="default"/>
+      </w:rPr>
+    </w:lvl>
+    <w:lvl w:ilvl="6" w:tplc="04090001" w:tentative="1">
+      <w:start w:val="1"/>
+      <w:numFmt w:val="bullet"/>
+      <w:lvlText w:val=""/>
+      <w:lvlJc w:val="left"/>
+      <w:pPr>
+        <w:ind w:left="5760" w:hanging="360"/>
+      </w:pPr>
+      <w:rPr>
+        <w:rFonts w:ascii="Symbol" w:hAnsi="Symbol" w:hint="default"/>
+      </w:rPr>
+    </w:lvl>
+    <w:lvl w:ilvl="7" w:tplc="04090003" w:tentative="1">
+      <w:start w:val="1"/>
+      <w:numFmt w:val="bullet"/>
+      <w:lvlText w:val="o"/>
+      <w:lvlJc w:val="left"/>
+      <w:pPr>
+        <w:ind w:left="6480" w:hanging="360"/>
+      </w:pPr>
+      <w:rPr>
+        <w:rFonts w:ascii="Courier New" w:hAnsi="Courier New" w:cs="Courier New" w:hint="default"/>
+      </w:rPr>
+    </w:lvl>
+    <w:lvl w:ilvl="8" w:tplc="04090005" w:tentative="1">
+      <w:start w:val="1"/>
+      <w:numFmt w:val="bullet"/>
+      <w:lvlText w:val=""/>
+      <w:lvlJc w:val="left"/>
+      <w:pPr>
+        <w:ind w:left="7200" w:hanging="360"/>
+      </w:pPr>
+      <w:rPr>
+        <w:rFonts w:ascii="Wingdings" w:hAnsi="Wingdings" w:hint="default"/>
+      </w:rPr>
+    </w:lvl>
+  </w:abstractNum>
+  <w:abstractNum w:abstractNumId="14" w15:restartNumberingAfterBreak="0">
     <w:nsid w:val="58253C88"/>
     <w:multiLevelType w:val="hybridMultilevel"/>
     <w:tmpl w:val="0C86E83C"/>
@@ -2503,7 +5173,345 @@
       </w:rPr>
     </w:lvl>
   </w:abstractNum>
-  <w:abstractNum w:abstractNumId="7" w15:restartNumberingAfterBreak="0">
+  <w:abstractNum w:abstractNumId="15" w15:restartNumberingAfterBreak="0">
+    <w:nsid w:val="59C51C4E"/>
+    <w:multiLevelType w:val="hybridMultilevel"/>
+    <w:tmpl w:val="63B44AC6"/>
+    <w:lvl w:ilvl="0" w:tplc="C5D03C38">
+      <w:numFmt w:val="bullet"/>
+      <w:lvlText w:val="-"/>
+      <w:lvlJc w:val="left"/>
+      <w:pPr>
+        <w:ind w:left="1080" w:hanging="360"/>
+      </w:pPr>
+      <w:rPr>
+        <w:rFonts w:ascii="Calibri" w:eastAsiaTheme="minorHAnsi" w:hAnsi="Calibri" w:cs="Calibri" w:hint="default"/>
+      </w:rPr>
+    </w:lvl>
+    <w:lvl w:ilvl="1" w:tplc="04090003" w:tentative="1">
+      <w:start w:val="1"/>
+      <w:numFmt w:val="bullet"/>
+      <w:lvlText w:val="o"/>
+      <w:lvlJc w:val="left"/>
+      <w:pPr>
+        <w:ind w:left="1800" w:hanging="360"/>
+      </w:pPr>
+      <w:rPr>
+        <w:rFonts w:ascii="Courier New" w:hAnsi="Courier New" w:cs="Courier New" w:hint="default"/>
+      </w:rPr>
+    </w:lvl>
+    <w:lvl w:ilvl="2" w:tplc="04090005" w:tentative="1">
+      <w:start w:val="1"/>
+      <w:numFmt w:val="bullet"/>
+      <w:lvlText w:val=""/>
+      <w:lvlJc w:val="left"/>
+      <w:pPr>
+        <w:ind w:left="2520" w:hanging="360"/>
+      </w:pPr>
+      <w:rPr>
+        <w:rFonts w:ascii="Wingdings" w:hAnsi="Wingdings" w:hint="default"/>
+      </w:rPr>
+    </w:lvl>
+    <w:lvl w:ilvl="3" w:tplc="04090001" w:tentative="1">
+      <w:start w:val="1"/>
+      <w:numFmt w:val="bullet"/>
+      <w:lvlText w:val=""/>
+      <w:lvlJc w:val="left"/>
+      <w:pPr>
+        <w:ind w:left="3240" w:hanging="360"/>
+      </w:pPr>
+      <w:rPr>
+        <w:rFonts w:ascii="Symbol" w:hAnsi="Symbol" w:hint="default"/>
+      </w:rPr>
+    </w:lvl>
+    <w:lvl w:ilvl="4" w:tplc="04090003" w:tentative="1">
+      <w:start w:val="1"/>
+      <w:numFmt w:val="bullet"/>
+      <w:lvlText w:val="o"/>
+      <w:lvlJc w:val="left"/>
+      <w:pPr>
+        <w:ind w:left="3960" w:hanging="360"/>
+      </w:pPr>
+      <w:rPr>
+        <w:rFonts w:ascii="Courier New" w:hAnsi="Courier New" w:cs="Courier New" w:hint="default"/>
+      </w:rPr>
+    </w:lvl>
+    <w:lvl w:ilvl="5" w:tplc="04090005" w:tentative="1">
+      <w:start w:val="1"/>
+      <w:numFmt w:val="bullet"/>
+      <w:lvlText w:val=""/>
+      <w:lvlJc w:val="left"/>
+      <w:pPr>
+        <w:ind w:left="4680" w:hanging="360"/>
+      </w:pPr>
+      <w:rPr>
+        <w:rFonts w:ascii="Wingdings" w:hAnsi="Wingdings" w:hint="default"/>
+      </w:rPr>
+    </w:lvl>
+    <w:lvl w:ilvl="6" w:tplc="04090001" w:tentative="1">
+      <w:start w:val="1"/>
+      <w:numFmt w:val="bullet"/>
+      <w:lvlText w:val=""/>
+      <w:lvlJc w:val="left"/>
+      <w:pPr>
+        <w:ind w:left="5400" w:hanging="360"/>
+      </w:pPr>
+      <w:rPr>
+        <w:rFonts w:ascii="Symbol" w:hAnsi="Symbol" w:hint="default"/>
+      </w:rPr>
+    </w:lvl>
+    <w:lvl w:ilvl="7" w:tplc="04090003" w:tentative="1">
+      <w:start w:val="1"/>
+      <w:numFmt w:val="bullet"/>
+      <w:lvlText w:val="o"/>
+      <w:lvlJc w:val="left"/>
+      <w:pPr>
+        <w:ind w:left="6120" w:hanging="360"/>
+      </w:pPr>
+      <w:rPr>
+        <w:rFonts w:ascii="Courier New" w:hAnsi="Courier New" w:cs="Courier New" w:hint="default"/>
+      </w:rPr>
+    </w:lvl>
+    <w:lvl w:ilvl="8" w:tplc="04090005" w:tentative="1">
+      <w:start w:val="1"/>
+      <w:numFmt w:val="bullet"/>
+      <w:lvlText w:val=""/>
+      <w:lvlJc w:val="left"/>
+      <w:pPr>
+        <w:ind w:left="6840" w:hanging="360"/>
+      </w:pPr>
+      <w:rPr>
+        <w:rFonts w:ascii="Wingdings" w:hAnsi="Wingdings" w:hint="default"/>
+      </w:rPr>
+    </w:lvl>
+  </w:abstractNum>
+  <w:abstractNum w:abstractNumId="16" w15:restartNumberingAfterBreak="0">
+    <w:nsid w:val="6AFC08C4"/>
+    <w:multiLevelType w:val="hybridMultilevel"/>
+    <w:tmpl w:val="E4264098"/>
+    <w:lvl w:ilvl="0" w:tplc="C6E0040C">
+      <w:start w:val="1"/>
+      <w:numFmt w:val="bullet"/>
+      <w:lvlText w:val="▫"/>
+      <w:lvlJc w:val="left"/>
+      <w:pPr>
+        <w:ind w:left="720" w:hanging="360"/>
+      </w:pPr>
+      <w:rPr>
+        <w:rFonts w:ascii="Courier New" w:hAnsi="Courier New" w:hint="default"/>
+      </w:rPr>
+    </w:lvl>
+    <w:lvl w:ilvl="1" w:tplc="04090003" w:tentative="1">
+      <w:start w:val="1"/>
+      <w:numFmt w:val="bullet"/>
+      <w:lvlText w:val="o"/>
+      <w:lvlJc w:val="left"/>
+      <w:pPr>
+        <w:ind w:left="1440" w:hanging="360"/>
+      </w:pPr>
+      <w:rPr>
+        <w:rFonts w:ascii="Courier New" w:hAnsi="Courier New" w:cs="Courier New" w:hint="default"/>
+      </w:rPr>
+    </w:lvl>
+    <w:lvl w:ilvl="2" w:tplc="04090005" w:tentative="1">
+      <w:start w:val="1"/>
+      <w:numFmt w:val="bullet"/>
+      <w:lvlText w:val=""/>
+      <w:lvlJc w:val="left"/>
+      <w:pPr>
+        <w:ind w:left="2160" w:hanging="360"/>
+      </w:pPr>
+      <w:rPr>
+        <w:rFonts w:ascii="Wingdings" w:hAnsi="Wingdings" w:hint="default"/>
+      </w:rPr>
+    </w:lvl>
+    <w:lvl w:ilvl="3" w:tplc="04090001" w:tentative="1">
+      <w:start w:val="1"/>
+      <w:numFmt w:val="bullet"/>
+      <w:lvlText w:val=""/>
+      <w:lvlJc w:val="left"/>
+      <w:pPr>
+        <w:ind w:left="2880" w:hanging="360"/>
+      </w:pPr>
+      <w:rPr>
+        <w:rFonts w:ascii="Symbol" w:hAnsi="Symbol" w:hint="default"/>
+      </w:rPr>
+    </w:lvl>
+    <w:lvl w:ilvl="4" w:tplc="04090003" w:tentative="1">
+      <w:start w:val="1"/>
+      <w:numFmt w:val="bullet"/>
+      <w:lvlText w:val="o"/>
+      <w:lvlJc w:val="left"/>
+      <w:pPr>
+        <w:ind w:left="3600" w:hanging="360"/>
+      </w:pPr>
+      <w:rPr>
+        <w:rFonts w:ascii="Courier New" w:hAnsi="Courier New" w:cs="Courier New" w:hint="default"/>
+      </w:rPr>
+    </w:lvl>
+    <w:lvl w:ilvl="5" w:tplc="04090005" w:tentative="1">
+      <w:start w:val="1"/>
+      <w:numFmt w:val="bullet"/>
+      <w:lvlText w:val=""/>
+      <w:lvlJc w:val="left"/>
+      <w:pPr>
+        <w:ind w:left="4320" w:hanging="360"/>
+      </w:pPr>
+      <w:rPr>
+        <w:rFonts w:ascii="Wingdings" w:hAnsi="Wingdings" w:hint="default"/>
+      </w:rPr>
+    </w:lvl>
+    <w:lvl w:ilvl="6" w:tplc="04090001" w:tentative="1">
+      <w:start w:val="1"/>
+      <w:numFmt w:val="bullet"/>
+      <w:lvlText w:val=""/>
+      <w:lvlJc w:val="left"/>
+      <w:pPr>
+        <w:ind w:left="5040" w:hanging="360"/>
+      </w:pPr>
+      <w:rPr>
+        <w:rFonts w:ascii="Symbol" w:hAnsi="Symbol" w:hint="default"/>
+      </w:rPr>
+    </w:lvl>
+    <w:lvl w:ilvl="7" w:tplc="04090003" w:tentative="1">
+      <w:start w:val="1"/>
+      <w:numFmt w:val="bullet"/>
+      <w:lvlText w:val="o"/>
+      <w:lvlJc w:val="left"/>
+      <w:pPr>
+        <w:ind w:left="5760" w:hanging="360"/>
+      </w:pPr>
+      <w:rPr>
+        <w:rFonts w:ascii="Courier New" w:hAnsi="Courier New" w:cs="Courier New" w:hint="default"/>
+      </w:rPr>
+    </w:lvl>
+    <w:lvl w:ilvl="8" w:tplc="04090005" w:tentative="1">
+      <w:start w:val="1"/>
+      <w:numFmt w:val="bullet"/>
+      <w:lvlText w:val=""/>
+      <w:lvlJc w:val="left"/>
+      <w:pPr>
+        <w:ind w:left="6480" w:hanging="360"/>
+      </w:pPr>
+      <w:rPr>
+        <w:rFonts w:ascii="Wingdings" w:hAnsi="Wingdings" w:hint="default"/>
+      </w:rPr>
+    </w:lvl>
+  </w:abstractNum>
+  <w:abstractNum w:abstractNumId="17" w15:restartNumberingAfterBreak="0">
+    <w:nsid w:val="71047B69"/>
+    <w:multiLevelType w:val="hybridMultilevel"/>
+    <w:tmpl w:val="6BF64D40"/>
+    <w:lvl w:ilvl="0" w:tplc="C6E0040C">
+      <w:start w:val="1"/>
+      <w:numFmt w:val="bullet"/>
+      <w:lvlText w:val="▫"/>
+      <w:lvlJc w:val="left"/>
+      <w:pPr>
+        <w:ind w:left="720" w:hanging="360"/>
+      </w:pPr>
+      <w:rPr>
+        <w:rFonts w:ascii="Courier New" w:hAnsi="Courier New" w:hint="default"/>
+      </w:rPr>
+    </w:lvl>
+    <w:lvl w:ilvl="1" w:tplc="04090003" w:tentative="1">
+      <w:start w:val="1"/>
+      <w:numFmt w:val="bullet"/>
+      <w:lvlText w:val="o"/>
+      <w:lvlJc w:val="left"/>
+      <w:pPr>
+        <w:ind w:left="1440" w:hanging="360"/>
+      </w:pPr>
+      <w:rPr>
+        <w:rFonts w:ascii="Courier New" w:hAnsi="Courier New" w:cs="Courier New" w:hint="default"/>
+      </w:rPr>
+    </w:lvl>
+    <w:lvl w:ilvl="2" w:tplc="04090005" w:tentative="1">
+      <w:start w:val="1"/>
+      <w:numFmt w:val="bullet"/>
+      <w:lvlText w:val=""/>
+      <w:lvlJc w:val="left"/>
+      <w:pPr>
+        <w:ind w:left="2160" w:hanging="360"/>
+      </w:pPr>
+      <w:rPr>
+        <w:rFonts w:ascii="Wingdings" w:hAnsi="Wingdings" w:hint="default"/>
+      </w:rPr>
+    </w:lvl>
+    <w:lvl w:ilvl="3" w:tplc="04090001" w:tentative="1">
+      <w:start w:val="1"/>
+      <w:numFmt w:val="bullet"/>
+      <w:lvlText w:val=""/>
+      <w:lvlJc w:val="left"/>
+      <w:pPr>
+        <w:ind w:left="2880" w:hanging="360"/>
+      </w:pPr>
+      <w:rPr>
+        <w:rFonts w:ascii="Symbol" w:hAnsi="Symbol" w:hint="default"/>
+      </w:rPr>
+    </w:lvl>
+    <w:lvl w:ilvl="4" w:tplc="04090003" w:tentative="1">
+      <w:start w:val="1"/>
+      <w:numFmt w:val="bullet"/>
+      <w:lvlText w:val="o"/>
+      <w:lvlJc w:val="left"/>
+      <w:pPr>
+        <w:ind w:left="3600" w:hanging="360"/>
+      </w:pPr>
+      <w:rPr>
+        <w:rFonts w:ascii="Courier New" w:hAnsi="Courier New" w:cs="Courier New" w:hint="default"/>
+      </w:rPr>
+    </w:lvl>
+    <w:lvl w:ilvl="5" w:tplc="04090005" w:tentative="1">
+      <w:start w:val="1"/>
+      <w:numFmt w:val="bullet"/>
+      <w:lvlText w:val=""/>
+      <w:lvlJc w:val="left"/>
+      <w:pPr>
+        <w:ind w:left="4320" w:hanging="360"/>
+      </w:pPr>
+      <w:rPr>
+        <w:rFonts w:ascii="Wingdings" w:hAnsi="Wingdings" w:hint="default"/>
+      </w:rPr>
+    </w:lvl>
+    <w:lvl w:ilvl="6" w:tplc="04090001" w:tentative="1">
+      <w:start w:val="1"/>
+      <w:numFmt w:val="bullet"/>
+      <w:lvlText w:val=""/>
+      <w:lvlJc w:val="left"/>
+      <w:pPr>
+        <w:ind w:left="5040" w:hanging="360"/>
+      </w:pPr>
+      <w:rPr>
+        <w:rFonts w:ascii="Symbol" w:hAnsi="Symbol" w:hint="default"/>
+      </w:rPr>
+    </w:lvl>
+    <w:lvl w:ilvl="7" w:tplc="04090003" w:tentative="1">
+      <w:start w:val="1"/>
+      <w:numFmt w:val="bullet"/>
+      <w:lvlText w:val="o"/>
+      <w:lvlJc w:val="left"/>
+      <w:pPr>
+        <w:ind w:left="5760" w:hanging="360"/>
+      </w:pPr>
+      <w:rPr>
+        <w:rFonts w:ascii="Courier New" w:hAnsi="Courier New" w:cs="Courier New" w:hint="default"/>
+      </w:rPr>
+    </w:lvl>
+    <w:lvl w:ilvl="8" w:tplc="04090005" w:tentative="1">
+      <w:start w:val="1"/>
+      <w:numFmt w:val="bullet"/>
+      <w:lvlText w:val=""/>
+      <w:lvlJc w:val="left"/>
+      <w:pPr>
+        <w:ind w:left="6480" w:hanging="360"/>
+      </w:pPr>
+      <w:rPr>
+        <w:rFonts w:ascii="Wingdings" w:hAnsi="Wingdings" w:hint="default"/>
+      </w:rPr>
+    </w:lvl>
+  </w:abstractNum>
+  <w:abstractNum w:abstractNumId="18" w15:restartNumberingAfterBreak="0">
     <w:nsid w:val="7198171E"/>
     <w:multiLevelType w:val="hybridMultilevel"/>
     <w:tmpl w:val="29C01480"/>
@@ -2587,33 +5595,190 @@
       <w:pPr>
         <w:ind w:left="7200" w:hanging="180"/>
       </w:pPr>
+    </w:lvl>
+  </w:abstractNum>
+  <w:abstractNum w:abstractNumId="19" w15:restartNumberingAfterBreak="0">
+    <w:nsid w:val="78EF2E55"/>
+    <w:multiLevelType w:val="hybridMultilevel"/>
+    <w:tmpl w:val="75FCB39E"/>
+    <w:lvl w:ilvl="0" w:tplc="04090001">
+      <w:start w:val="1"/>
+      <w:numFmt w:val="bullet"/>
+      <w:lvlText w:val=""/>
+      <w:lvlJc w:val="left"/>
+      <w:pPr>
+        <w:ind w:left="1080" w:hanging="360"/>
+      </w:pPr>
+      <w:rPr>
+        <w:rFonts w:ascii="Symbol" w:hAnsi="Symbol" w:hint="default"/>
+      </w:rPr>
+    </w:lvl>
+    <w:lvl w:ilvl="1" w:tplc="04090003" w:tentative="1">
+      <w:start w:val="1"/>
+      <w:numFmt w:val="bullet"/>
+      <w:lvlText w:val="o"/>
+      <w:lvlJc w:val="left"/>
+      <w:pPr>
+        <w:ind w:left="1800" w:hanging="360"/>
+      </w:pPr>
+      <w:rPr>
+        <w:rFonts w:ascii="Courier New" w:hAnsi="Courier New" w:cs="Courier New" w:hint="default"/>
+      </w:rPr>
+    </w:lvl>
+    <w:lvl w:ilvl="2" w:tplc="04090005" w:tentative="1">
+      <w:start w:val="1"/>
+      <w:numFmt w:val="bullet"/>
+      <w:lvlText w:val=""/>
+      <w:lvlJc w:val="left"/>
+      <w:pPr>
+        <w:ind w:left="2520" w:hanging="360"/>
+      </w:pPr>
+      <w:rPr>
+        <w:rFonts w:ascii="Wingdings" w:hAnsi="Wingdings" w:hint="default"/>
+      </w:rPr>
+    </w:lvl>
+    <w:lvl w:ilvl="3" w:tplc="04090001" w:tentative="1">
+      <w:start w:val="1"/>
+      <w:numFmt w:val="bullet"/>
+      <w:lvlText w:val=""/>
+      <w:lvlJc w:val="left"/>
+      <w:pPr>
+        <w:ind w:left="3240" w:hanging="360"/>
+      </w:pPr>
+      <w:rPr>
+        <w:rFonts w:ascii="Symbol" w:hAnsi="Symbol" w:hint="default"/>
+      </w:rPr>
+    </w:lvl>
+    <w:lvl w:ilvl="4" w:tplc="04090003" w:tentative="1">
+      <w:start w:val="1"/>
+      <w:numFmt w:val="bullet"/>
+      <w:lvlText w:val="o"/>
+      <w:lvlJc w:val="left"/>
+      <w:pPr>
+        <w:ind w:left="3960" w:hanging="360"/>
+      </w:pPr>
+      <w:rPr>
+        <w:rFonts w:ascii="Courier New" w:hAnsi="Courier New" w:cs="Courier New" w:hint="default"/>
+      </w:rPr>
+    </w:lvl>
+    <w:lvl w:ilvl="5" w:tplc="04090005" w:tentative="1">
+      <w:start w:val="1"/>
+      <w:numFmt w:val="bullet"/>
+      <w:lvlText w:val=""/>
+      <w:lvlJc w:val="left"/>
+      <w:pPr>
+        <w:ind w:left="4680" w:hanging="360"/>
+      </w:pPr>
+      <w:rPr>
+        <w:rFonts w:ascii="Wingdings" w:hAnsi="Wingdings" w:hint="default"/>
+      </w:rPr>
+    </w:lvl>
+    <w:lvl w:ilvl="6" w:tplc="04090001" w:tentative="1">
+      <w:start w:val="1"/>
+      <w:numFmt w:val="bullet"/>
+      <w:lvlText w:val=""/>
+      <w:lvlJc w:val="left"/>
+      <w:pPr>
+        <w:ind w:left="5400" w:hanging="360"/>
+      </w:pPr>
+      <w:rPr>
+        <w:rFonts w:ascii="Symbol" w:hAnsi="Symbol" w:hint="default"/>
+      </w:rPr>
+    </w:lvl>
+    <w:lvl w:ilvl="7" w:tplc="04090003" w:tentative="1">
+      <w:start w:val="1"/>
+      <w:numFmt w:val="bullet"/>
+      <w:lvlText w:val="o"/>
+      <w:lvlJc w:val="left"/>
+      <w:pPr>
+        <w:ind w:left="6120" w:hanging="360"/>
+      </w:pPr>
+      <w:rPr>
+        <w:rFonts w:ascii="Courier New" w:hAnsi="Courier New" w:cs="Courier New" w:hint="default"/>
+      </w:rPr>
+    </w:lvl>
+    <w:lvl w:ilvl="8" w:tplc="04090005" w:tentative="1">
+      <w:start w:val="1"/>
+      <w:numFmt w:val="bullet"/>
+      <w:lvlText w:val=""/>
+      <w:lvlJc w:val="left"/>
+      <w:pPr>
+        <w:ind w:left="6840" w:hanging="360"/>
+      </w:pPr>
+      <w:rPr>
+        <w:rFonts w:ascii="Wingdings" w:hAnsi="Wingdings" w:hint="default"/>
+      </w:rPr>
     </w:lvl>
   </w:abstractNum>
   <w:num w:numId="1">
     <w:abstractNumId w:val="0"/>
   </w:num>
   <w:num w:numId="2">
+    <w:abstractNumId w:val="18"/>
+  </w:num>
+  <w:num w:numId="3">
     <w:abstractNumId w:val="7"/>
   </w:num>
-  <w:num w:numId="3">
+  <w:num w:numId="4">
+    <w:abstractNumId w:val="11"/>
+  </w:num>
+  <w:num w:numId="5">
+    <w:abstractNumId w:val="14"/>
+  </w:num>
+  <w:num w:numId="6">
+    <w:abstractNumId w:val="4"/>
+  </w:num>
+  <w:num w:numId="7">
+    <w:abstractNumId w:val="5"/>
+  </w:num>
+  <w:num w:numId="8">
+    <w:abstractNumId w:val="10"/>
+  </w:num>
+  <w:num w:numId="9">
+    <w:abstractNumId w:val="6"/>
+  </w:num>
+  <w:num w:numId="10">
+    <w:abstractNumId w:val="17"/>
+  </w:num>
+  <w:num w:numId="11">
     <w:abstractNumId w:val="3"/>
   </w:num>
-  <w:num w:numId="4">
-    <w:abstractNumId w:val="5"/>
+  <w:num w:numId="12">
+    <w:abstractNumId w:val="13"/>
   </w:num>
-  <w:num w:numId="5">
-    <w:abstractNumId w:val="6"/>
+  <w:num w:numId="13">
+    <w:abstractNumId w:val="16"/>
   </w:num>
-  <w:num w:numId="6">
+  <w:num w:numId="14">
     <w:abstractNumId w:val="1"/>
   </w:num>
-  <w:num w:numId="7">
+  <w:num w:numId="15">
+    <w:abstractNumId w:val="8"/>
+  </w:num>
+  <w:num w:numId="16">
+    <w:abstractNumId w:val="15"/>
+  </w:num>
+  <w:num w:numId="17">
+    <w:abstractNumId w:val="9"/>
+  </w:num>
+  <w:num w:numId="18">
+    <w:abstractNumId w:val="19"/>
+  </w:num>
+  <w:num w:numId="19">
+    <w:abstractNumId w:val="12"/>
+  </w:num>
+  <w:num w:numId="20">
     <w:abstractNumId w:val="2"/>
   </w:num>
-  <w:num w:numId="8">
-    <w:abstractNumId w:val="4"/>
-  </w:num>
 </w:numbering>
+</file>
+
+<file path=word/people.xml><?xml version="1.0" encoding="utf-8"?>
+<w15:people xmlns:wpc="http://schemas.microsoft.com/office/word/2010/wordprocessingCanvas" xmlns:cx="http://schemas.microsoft.com/office/drawing/2014/chartex" xmlns:cx1="http://schemas.microsoft.com/office/drawing/2015/9/8/chartex" xmlns:cx2="http://schemas.microsoft.com/office/drawing/2015/10/21/chartex" xmlns:cx3="http://schemas.microsoft.com/office/drawing/2016/5/9/chartex" xmlns:cx4="http://schemas.microsoft.com/office/drawing/2016/5/10/chartex" xmlns:cx5="http://schemas.microsoft.com/office/drawing/2016/5/11/chartex" xmlns:cx6="http://schemas.microsoft.com/office/drawing/2016/5/12/chartex" xmlns:cx7="http://schemas.microsoft.com/office/drawing/2016/5/13/chartex" xmlns:cx8="http://schemas.microsoft.com/office/drawing/2016/5/14/chartex" xmlns:mc="http://schemas.openxmlformats.org/markup-compatibility/2006" xmlns:aink="http://schemas.microsoft.com/office/drawing/2016/ink" xmlns:am3d="http://schemas.microsoft.com/office/drawing/2017/model3d" xmlns:o="urn:schemas-microsoft-com:office:office" xmlns:r="http://schemas.openxmlformats.org/officeDocument/2006/relationships" xmlns:m="http://schemas.openxmlformats.org/officeDocument/2006/math" xmlns:v="urn:schemas-microsoft-com:vml" xmlns:wp14="http://schemas.microsoft.com/office/word/2010/wordprocessingDrawing" xmlns:wp="http://schemas.openxmlformats.org/drawingml/2006/wordprocessingDrawing" xmlns:w10="urn:schemas-microsoft-com:office:word" xmlns:w="http://schemas.openxmlformats.org/wordprocessingml/2006/main" xmlns:w14="http://schemas.microsoft.com/office/word/2010/wordml" xmlns:w15="http://schemas.microsoft.com/office/word/2012/wordml" xmlns:w16cid="http://schemas.microsoft.com/office/word/2016/wordml/cid" xmlns:w16se="http://schemas.microsoft.com/office/word/2015/wordml/symex" xmlns:wpg="http://schemas.microsoft.com/office/word/2010/wordprocessingGroup" xmlns:wpi="http://schemas.microsoft.com/office/word/2010/wordprocessingInk" xmlns:wne="http://schemas.microsoft.com/office/word/2006/wordml" xmlns:wps="http://schemas.microsoft.com/office/word/2010/wordprocessingShape" mc:Ignorable="w14 w15 w16se w16cid wp14">
+  <w15:person w15:author="Nadia Noormohamed">
+    <w15:presenceInfo w15:providerId="Windows Live" w15:userId="f793d3ee4d7ba42c"/>
+  </w15:person>
+</w15:people>
 </file>
 
 <file path=word/styles.xml><?xml version="1.0" encoding="utf-8"?>
@@ -3116,6 +6281,112 @@
       <w:lang w:val="en-US" w:eastAsia="zh-CN"/>
     </w:rPr>
   </w:style>
+  <w:style w:type="character" w:styleId="CommentReference">
+    <w:name w:val="annotation reference"/>
+    <w:basedOn w:val="DefaultParagraphFont"/>
+    <w:uiPriority w:val="99"/>
+    <w:semiHidden/>
+    <w:unhideWhenUsed/>
+    <w:rsid w:val="004E04C9"/>
+    <w:rPr>
+      <w:sz w:val="16"/>
+      <w:szCs w:val="16"/>
+    </w:rPr>
+  </w:style>
+  <w:style w:type="paragraph" w:styleId="CommentText">
+    <w:name w:val="annotation text"/>
+    <w:basedOn w:val="Normal"/>
+    <w:link w:val="CommentTextChar"/>
+    <w:uiPriority w:val="99"/>
+    <w:semiHidden/>
+    <w:unhideWhenUsed/>
+    <w:rsid w:val="004E04C9"/>
+    <w:rPr>
+      <w:sz w:val="20"/>
+      <w:szCs w:val="20"/>
+    </w:rPr>
+  </w:style>
+  <w:style w:type="character" w:customStyle="1" w:styleId="CommentTextChar">
+    <w:name w:val="Comment Text Char"/>
+    <w:basedOn w:val="DefaultParagraphFont"/>
+    <w:link w:val="CommentText"/>
+    <w:uiPriority w:val="99"/>
+    <w:semiHidden/>
+    <w:rsid w:val="004E04C9"/>
+    <w:rPr>
+      <w:sz w:val="20"/>
+      <w:szCs w:val="20"/>
+    </w:rPr>
+  </w:style>
+  <w:style w:type="paragraph" w:styleId="CommentSubject">
+    <w:name w:val="annotation subject"/>
+    <w:basedOn w:val="CommentText"/>
+    <w:next w:val="CommentText"/>
+    <w:link w:val="CommentSubjectChar"/>
+    <w:uiPriority w:val="99"/>
+    <w:semiHidden/>
+    <w:unhideWhenUsed/>
+    <w:rsid w:val="004E04C9"/>
+    <w:rPr>
+      <w:b/>
+      <w:bCs/>
+    </w:rPr>
+  </w:style>
+  <w:style w:type="character" w:customStyle="1" w:styleId="CommentSubjectChar">
+    <w:name w:val="Comment Subject Char"/>
+    <w:basedOn w:val="CommentTextChar"/>
+    <w:link w:val="CommentSubject"/>
+    <w:uiPriority w:val="99"/>
+    <w:semiHidden/>
+    <w:rsid w:val="004E04C9"/>
+    <w:rPr>
+      <w:b/>
+      <w:bCs/>
+      <w:sz w:val="20"/>
+      <w:szCs w:val="20"/>
+    </w:rPr>
+  </w:style>
+  <w:style w:type="paragraph" w:styleId="BalloonText">
+    <w:name w:val="Balloon Text"/>
+    <w:basedOn w:val="Normal"/>
+    <w:link w:val="BalloonTextChar"/>
+    <w:uiPriority w:val="99"/>
+    <w:semiHidden/>
+    <w:unhideWhenUsed/>
+    <w:rsid w:val="004E04C9"/>
+    <w:rPr>
+      <w:rFonts w:ascii="Times New Roman" w:hAnsi="Times New Roman" w:cs="Times New Roman"/>
+      <w:sz w:val="18"/>
+      <w:szCs w:val="18"/>
+    </w:rPr>
+  </w:style>
+  <w:style w:type="character" w:customStyle="1" w:styleId="BalloonTextChar">
+    <w:name w:val="Balloon Text Char"/>
+    <w:basedOn w:val="DefaultParagraphFont"/>
+    <w:link w:val="BalloonText"/>
+    <w:uiPriority w:val="99"/>
+    <w:semiHidden/>
+    <w:rsid w:val="004E04C9"/>
+    <w:rPr>
+      <w:rFonts w:ascii="Times New Roman" w:hAnsi="Times New Roman" w:cs="Times New Roman"/>
+      <w:sz w:val="18"/>
+      <w:szCs w:val="18"/>
+    </w:rPr>
+  </w:style>
+  <w:style w:type="paragraph" w:styleId="NormalWeb">
+    <w:name w:val="Normal (Web)"/>
+    <w:basedOn w:val="Normal"/>
+    <w:uiPriority w:val="99"/>
+    <w:semiHidden/>
+    <w:unhideWhenUsed/>
+    <w:rsid w:val="002C019F"/>
+    <w:pPr>
+      <w:spacing w:before="100" w:beforeAutospacing="1" w:after="100" w:afterAutospacing="1"/>
+    </w:pPr>
+    <w:rPr>
+      <w:rFonts w:ascii="Times New Roman" w:eastAsia="Times New Roman" w:hAnsi="Times New Roman" w:cs="Times New Roman"/>
+    </w:rPr>
+  </w:style>
 </w:styles>
 </file>
 
@@ -3412,4 +6683,16 @@
     </a:ext>
   </a:extLst>
 </a:theme>
+</file>
+
+<file path=customXml/item1.xml><?xml version="1.0" encoding="utf-8"?>
+<b:Sources xmlns:b="http://schemas.openxmlformats.org/officeDocument/2006/bibliography" xmlns="http://schemas.openxmlformats.org/officeDocument/2006/bibliography" SelectedStyle="/APASixthEditionOfficeOnline.xsl" StyleName="APA" Version="6"/>
+</file>
+
+<file path=customXml/itemProps1.xml><?xml version="1.0" encoding="utf-8"?>
+<ds:datastoreItem xmlns:ds="http://schemas.openxmlformats.org/officeDocument/2006/customXml" ds:itemID="{1C4008FE-17D8-0447-9319-1133FF503758}">
+  <ds:schemaRefs>
+    <ds:schemaRef ds:uri="http://schemas.openxmlformats.org/officeDocument/2006/bibliography"/>
+  </ds:schemaRefs>
+</ds:datastoreItem>
 </file>
</xml_diff>